<commit_message>
Agrego punto 2 de la parte 3
</commit_message>
<xml_diff>
--- a/Equivalencia.docx
+++ b/Equivalencia.docx
@@ -6,13 +6,11 @@
       <w:pPr>
         <w:rPr>
           <w:b/>
-          <w:sz w:val="24"/>
         </w:rPr>
       </w:pPr>
       <w:r>
         <w:rPr>
           <w:b/>
-          <w:sz w:val="24"/>
         </w:rPr>
         <w:t xml:space="preserve">Punto 3 </w:t>
       </w:r>
@@ -27,12 +25,7 @@
     </w:p>
     <w:p>
       <w:r>
-        <w:t>Por un lado se encuentra el modelo cliente-servidor, el cual consta de un repositorio central al que se accede mediante un cliente i</w:t>
-      </w:r>
-      <w:bookmarkStart w:id="0" w:name="_GoBack"/>
-      <w:bookmarkEnd w:id="0"/>
-      <w:r>
-        <w:t>nstalado en la máquina local. Estos sistemas son:</w:t>
+        <w:t>Por un lado se encuentra el modelo cliente-servidor, el cual consta de un repositorio central al que se accede mediante un cliente instalado en la máquina local. Estos sistemas son:</w:t>
       </w:r>
     </w:p>
     <w:p>
@@ -647,6 +640,101 @@
     </w:p>
     <w:p>
       <w:r>
+        <w:t>2 –</w:t>
+      </w:r>
+    </w:p>
+    <w:p>
+      <w:r>
+        <w:rPr>
+          <w:noProof/>
+          <w:lang w:eastAsia="es-AR"/>
+        </w:rPr>
+        <w:lastRenderedPageBreak/>
+        <w:drawing>
+          <wp:inline distT="0" distB="0" distL="0" distR="0" wp14:anchorId="0C88C805" wp14:editId="7B7132F3">
+            <wp:extent cx="5612130" cy="3083674"/>
+            <wp:effectExtent l="0" t="0" r="7620" b="2540"/>
+            <wp:docPr id="3" name="Imagen 3"/>
+            <wp:cNvGraphicFramePr>
+              <a:graphicFrameLocks xmlns:a="http://schemas.openxmlformats.org/drawingml/2006/main" noChangeAspect="1"/>
+            </wp:cNvGraphicFramePr>
+            <a:graphic xmlns:a="http://schemas.openxmlformats.org/drawingml/2006/main">
+              <a:graphicData uri="http://schemas.openxmlformats.org/drawingml/2006/picture">
+                <pic:pic xmlns:pic="http://schemas.openxmlformats.org/drawingml/2006/picture">
+                  <pic:nvPicPr>
+                    <pic:cNvPr id="0" name=""/>
+                    <pic:cNvPicPr/>
+                  </pic:nvPicPr>
+                  <pic:blipFill>
+                    <a:blip r:embed="rId8"/>
+                    <a:stretch>
+                      <a:fillRect/>
+                    </a:stretch>
+                  </pic:blipFill>
+                  <pic:spPr>
+                    <a:xfrm>
+                      <a:off x="0" y="0"/>
+                      <a:ext cx="5612130" cy="3083674"/>
+                    </a:xfrm>
+                    <a:prstGeom prst="rect">
+                      <a:avLst/>
+                    </a:prstGeom>
+                  </pic:spPr>
+                </pic:pic>
+              </a:graphicData>
+            </a:graphic>
+          </wp:inline>
+        </w:drawing>
+      </w:r>
+    </w:p>
+    <w:p>
+      <w:r>
+        <w:rPr>
+          <w:noProof/>
+          <w:lang w:eastAsia="es-AR"/>
+        </w:rPr>
+        <w:drawing>
+          <wp:inline distT="0" distB="0" distL="0" distR="0" wp14:anchorId="37C4698E" wp14:editId="7B7F5174">
+            <wp:extent cx="5612130" cy="3127443"/>
+            <wp:effectExtent l="0" t="0" r="7620" b="0"/>
+            <wp:docPr id="4" name="Imagen 4"/>
+            <wp:cNvGraphicFramePr>
+              <a:graphicFrameLocks xmlns:a="http://schemas.openxmlformats.org/drawingml/2006/main" noChangeAspect="1"/>
+            </wp:cNvGraphicFramePr>
+            <a:graphic xmlns:a="http://schemas.openxmlformats.org/drawingml/2006/main">
+              <a:graphicData uri="http://schemas.openxmlformats.org/drawingml/2006/picture">
+                <pic:pic xmlns:pic="http://schemas.openxmlformats.org/drawingml/2006/picture">
+                  <pic:nvPicPr>
+                    <pic:cNvPr id="0" name=""/>
+                    <pic:cNvPicPr/>
+                  </pic:nvPicPr>
+                  <pic:blipFill>
+                    <a:blip r:embed="rId9"/>
+                    <a:stretch>
+                      <a:fillRect/>
+                    </a:stretch>
+                  </pic:blipFill>
+                  <pic:spPr>
+                    <a:xfrm>
+                      <a:off x="0" y="0"/>
+                      <a:ext cx="5612130" cy="3127443"/>
+                    </a:xfrm>
+                    <a:prstGeom prst="rect">
+                      <a:avLst/>
+                    </a:prstGeom>
+                  </pic:spPr>
+                </pic:pic>
+              </a:graphicData>
+            </a:graphic>
+          </wp:inline>
+        </w:drawing>
+      </w:r>
+      <w:bookmarkStart w:id="0" w:name="_GoBack"/>
+      <w:bookmarkEnd w:id="0"/>
+    </w:p>
+    <w:p/>
+    <w:p>
+      <w:r>
         <w:t xml:space="preserve">4 - </w:t>
       </w:r>
       <w:r>
@@ -677,7 +765,6 @@
         </w:numPr>
       </w:pPr>
       <w:r>
-        <w:lastRenderedPageBreak/>
         <w:t>poder llevar un historial y auditoría sobre el código fuente.</w:t>
       </w:r>
     </w:p>
@@ -702,6 +789,7 @@
         </w:numPr>
       </w:pPr>
       <w:r>
+        <w:lastRenderedPageBreak/>
         <w:t xml:space="preserve">permite realizar distintas ramas de código,  posibilitando que se trabaje sobre distintas funciones de una misma aplicación en ambientes distintos y poder unificar </w:t>
       </w:r>
       <w:proofErr w:type="gramStart"/>

</xml_diff>

<commit_message>
Cambio sobre punto 2 de la parte 3
</commit_message>
<xml_diff>
--- a/Equivalencia.docx
+++ b/Equivalencia.docx
@@ -17,10 +17,7 @@
     </w:p>
     <w:p>
       <w:r>
-        <w:t xml:space="preserve">1 – Las herramientas disponibles en el mercado para realizar control de código fuente las podemos encontrar divididas en dos </w:t>
-      </w:r>
-      <w:r>
-        <w:t>grupos.</w:t>
+        <w:t>1 – Las herramientas disponibles en el mercado para realizar control de código fuente las podemos encontrar divididas en dos grupos.</w:t>
       </w:r>
     </w:p>
     <w:p>
@@ -36,8 +33,13 @@
           <w:numId w:val="4"/>
         </w:numPr>
       </w:pPr>
-      <w:r>
-        <w:t>Subversion (</w:t>
+      <w:proofErr w:type="spellStart"/>
+      <w:r>
+        <w:t>Subversion</w:t>
+      </w:r>
+      <w:proofErr w:type="spellEnd"/>
+      <w:r>
+        <w:t xml:space="preserve"> (</w:t>
       </w:r>
       <w:proofErr w:type="spellStart"/>
       <w:r>
@@ -135,8 +137,6 @@
       </w:r>
       <w:r>
         <w:tab/>
-      </w:r>
-      <w:r>
         <w:t>Sistema muy simple.</w:t>
       </w:r>
     </w:p>
@@ -161,16 +161,12 @@
       <w:pPr>
         <w:rPr>
           <w:color w:val="FF0000"/>
-          <w:lang w:val="en-US"/>
         </w:rPr>
       </w:pPr>
     </w:p>
     <w:p>
       <w:r>
-        <w:t>Por otro lado en</w:t>
-      </w:r>
-      <w:r>
-        <w:t>contramos el modelo distribuido:</w:t>
+        <w:t>Por otro lado encontramos el modelo distribuido:</w:t>
       </w:r>
     </w:p>
     <w:p>
@@ -221,48 +217,12 @@
       </w:r>
       <w:proofErr w:type="spellEnd"/>
       <w:r>
-        <w:t xml:space="preserve"> es una de las herramientas </w:t>
-      </w:r>
-      <w:r>
-        <w:t>que está teniendo un</w:t>
-      </w:r>
-      <w:r>
-        <w:t xml:space="preserve"> rápido ascenso de los sistemas de control de versiones</w:t>
-      </w:r>
-      <w:r>
-        <w:t xml:space="preserve">, </w:t>
-      </w:r>
-      <w:r>
-        <w:t>teniendo un gran impacto para l</w:t>
-      </w:r>
-      <w:r>
-        <w:t xml:space="preserve">a comunidad de desarrollo web. </w:t>
-      </w:r>
-      <w:r>
-        <w:t xml:space="preserve"> </w:t>
-      </w:r>
-    </w:p>
-    <w:p>
-      <w:r>
-        <w:t xml:space="preserve">Comenzó gracias al núcleo de Linux que es un proyecto de software de código abierto con un alcance bastante </w:t>
-      </w:r>
-      <w:r>
-        <w:t>importante</w:t>
-      </w:r>
-      <w:r>
-        <w:t xml:space="preserve">. Durante </w:t>
-      </w:r>
-      <w:r>
-        <w:t xml:space="preserve">los inicios </w:t>
-      </w:r>
-      <w:r>
-        <w:t xml:space="preserve">de este, los cambios en el software se pasaron en forma de parches y archivos. Luego, el proyecto del núcleo de Linux empezó a usar </w:t>
-      </w:r>
-      <w:r>
-        <w:t>controlador</w:t>
-      </w:r>
-      <w:r>
-        <w:t xml:space="preserve"> propietario llamado </w:t>
+        <w:t xml:space="preserve"> es una de las herramientas que está teniendo un rápido ascenso de los sistemas de control de versiones, teniendo un gran impacto para la comunidad de desarrollo web.  </w:t>
+      </w:r>
+    </w:p>
+    <w:p>
+      <w:r>
+        <w:t xml:space="preserve">Comenzó gracias al núcleo de Linux que es un proyecto de software de código abierto con un alcance bastante importante. Durante los inicios de este, los cambios en el software se pasaron en forma de parches y archivos. Luego, el proyecto del núcleo de Linux empezó a usar controlador propietario llamado </w:t>
       </w:r>
       <w:proofErr w:type="spellStart"/>
       <w:r>
@@ -270,13 +230,7 @@
       </w:r>
       <w:proofErr w:type="spellEnd"/>
       <w:r>
-        <w:t>.</w:t>
-      </w:r>
-      <w:r>
-        <w:t xml:space="preserve"> </w:t>
-      </w:r>
-      <w:r>
-        <w:t xml:space="preserve">La relación entre la comunidad que desarrollaba el núcleo de Linux y la compañía que desarrollaba </w:t>
+        <w:t xml:space="preserve">. La relación entre la comunidad que desarrollaba el núcleo de Linux y la compañía que desarrollaba </w:t>
       </w:r>
       <w:proofErr w:type="spellStart"/>
       <w:r>
@@ -349,10 +303,7 @@
         </w:numPr>
       </w:pPr>
       <w:r>
-        <w:t>D</w:t>
-      </w:r>
-      <w:r>
-        <w:t>esarrollo no lineal (miles de ramas paralelas)</w:t>
+        <w:t>Desarrollo no lineal (miles de ramas paralelas)</w:t>
       </w:r>
     </w:p>
     <w:p>
@@ -381,13 +332,7 @@
     </w:p>
     <w:p>
       <w:r>
-        <w:t>Desde su nacimiento en 2005, ha evolucionado y madurado para ser fácil de usar y aún conservar estas cualidades iniciales. Es tremendamente rápido</w:t>
-      </w:r>
-      <w:r>
-        <w:t xml:space="preserve"> y</w:t>
-      </w:r>
-      <w:r>
-        <w:t xml:space="preserve"> muy eficiente con grandes proyectos.</w:t>
+        <w:t>Desde su nacimiento en 2005, ha evolucionado y madurado para ser fácil de usar y aún conservar estas cualidades iniciales. Es tremendamente rápido y muy eficiente con grandes proyectos.</w:t>
       </w:r>
     </w:p>
     <w:p>
@@ -397,16 +342,7 @@
       </w:r>
       <w:proofErr w:type="spellEnd"/>
       <w:r>
-        <w:t xml:space="preserve"> se enorgullece de ser un sistema rápido y eficaz, y muchos grandes proyectos de código abierto </w:t>
-      </w:r>
-      <w:r>
-        <w:t>lo usan</w:t>
-      </w:r>
-      <w:r>
-        <w:t xml:space="preserve"> para alimentar su</w:t>
-      </w:r>
-      <w:r>
-        <w:t xml:space="preserve">s repositorios; Proyectos como: Linux </w:t>
+        <w:t xml:space="preserve"> se enorgullece de ser un sistema rápido y eficaz, y muchos grandes proyectos de código abierto lo usan para alimentar sus repositorios; Proyectos como: Linux </w:t>
       </w:r>
       <w:proofErr w:type="spellStart"/>
       <w:proofErr w:type="gramStart"/>
@@ -498,19 +434,14 @@
       </w:r>
       <w:proofErr w:type="spellEnd"/>
       <w:r>
-        <w:t xml:space="preserve"> modela sus datos. Conceptualmente, la mayoría de los sistemas almacenan la información como una lista de cambios en los archivos. Estos sistemas modelan la información que almacenan como un conjunto de archivos y las modificaciones hechas sobre cada uno de ellos a lo largo del tiempo.</w:t>
-      </w:r>
-      <w:r>
-        <w:t xml:space="preserve"> </w:t>
-      </w:r>
-      <w:r>
-        <w:t>Tienden a almacenar los datos como cambios de cada archivo respecto a una versión base.</w:t>
+        <w:t xml:space="preserve"> modela sus datos. Conceptualmente, la mayoría de los sistemas almacenan la información como una lista de cambios en los archivos. Estos sistemas modelan la información que almacenan como un conjunto de archivos y las modificaciones hechas sobre cada uno de ellos a lo largo del tiempo. Tienden a almacenar los datos como cambios de cada archivo respecto a una versión base.</w:t>
       </w:r>
     </w:p>
     <w:p>
       <w:r>
         <w:rPr>
           <w:noProof/>
+          <w:lang w:eastAsia="es-AR"/>
         </w:rPr>
         <w:lastRenderedPageBreak/>
         <w:drawing>
@@ -557,13 +488,7 @@
       </w:r>
       <w:proofErr w:type="spellEnd"/>
       <w:r>
-        <w:t xml:space="preserve"> no modela ni almacena sus datos de este modo, </w:t>
-      </w:r>
-      <w:r>
-        <w:t>los modela</w:t>
-      </w:r>
-      <w:r>
-        <w:t xml:space="preserve"> más como un conjunto de instantáneas de un mini sistema de archivos. Cada vez que confirmas un cambio, o guardas el estado de tu proyecto en </w:t>
+        <w:t xml:space="preserve"> no modela ni almacena sus datos de este modo, los modela más como un conjunto de instantáneas de un mini sistema de archivos. Cada vez que confirmas un cambio, o guardas el estado de tu proyecto en </w:t>
       </w:r>
       <w:proofErr w:type="spellStart"/>
       <w:r>
@@ -581,6 +506,7 @@
       <w:r>
         <w:rPr>
           <w:noProof/>
+          <w:lang w:eastAsia="es-AR"/>
         </w:rPr>
         <w:drawing>
           <wp:inline distT="0" distB="0" distL="0" distR="0" wp14:anchorId="4FA64E8E" wp14:editId="3A207F4B">
@@ -729,10 +655,53 @@
           </wp:inline>
         </w:drawing>
       </w:r>
+    </w:p>
+    <w:p>
+      <w:r>
+        <w:rPr>
+          <w:noProof/>
+          <w:lang w:eastAsia="es-AR"/>
+        </w:rPr>
+        <w:lastRenderedPageBreak/>
+        <w:drawing>
+          <wp:inline distT="0" distB="0" distL="0" distR="0" wp14:anchorId="401C571D" wp14:editId="00F2A2C5">
+            <wp:extent cx="5612130" cy="3120390"/>
+            <wp:effectExtent l="0" t="0" r="7620" b="3810"/>
+            <wp:docPr id="5" name="Imagen 5"/>
+            <wp:cNvGraphicFramePr>
+              <a:graphicFrameLocks xmlns:a="http://schemas.openxmlformats.org/drawingml/2006/main" noChangeAspect="1"/>
+            </wp:cNvGraphicFramePr>
+            <a:graphic xmlns:a="http://schemas.openxmlformats.org/drawingml/2006/main">
+              <a:graphicData uri="http://schemas.openxmlformats.org/drawingml/2006/picture">
+                <pic:pic xmlns:pic="http://schemas.openxmlformats.org/drawingml/2006/picture">
+                  <pic:nvPicPr>
+                    <pic:cNvPr id="0" name=""/>
+                    <pic:cNvPicPr/>
+                  </pic:nvPicPr>
+                  <pic:blipFill>
+                    <a:blip r:embed="rId10"/>
+                    <a:stretch>
+                      <a:fillRect/>
+                    </a:stretch>
+                  </pic:blipFill>
+                  <pic:spPr>
+                    <a:xfrm>
+                      <a:off x="0" y="0"/>
+                      <a:ext cx="5612130" cy="3120390"/>
+                    </a:xfrm>
+                    <a:prstGeom prst="rect">
+                      <a:avLst/>
+                    </a:prstGeom>
+                  </pic:spPr>
+                </pic:pic>
+              </a:graphicData>
+            </a:graphic>
+          </wp:inline>
+        </w:drawing>
+      </w:r>
       <w:bookmarkStart w:id="0" w:name="_GoBack"/>
       <w:bookmarkEnd w:id="0"/>
     </w:p>
-    <w:p/>
     <w:p>
       <w:r>
         <w:t xml:space="preserve">4 - </w:t>
@@ -789,7 +758,6 @@
         </w:numPr>
       </w:pPr>
       <w:r>
-        <w:lastRenderedPageBreak/>
         <w:t xml:space="preserve">permite realizar distintas ramas de código,  posibilitando que se trabaje sobre distintas funciones de una misma aplicación en ambientes distintos y poder unificar </w:t>
       </w:r>
       <w:proofErr w:type="gramStart"/>

</xml_diff>

<commit_message>
Prueba desde pc Mariano sobre repo de ing de software
Se cambia un archivo existente. Se agregan archivos nuevos.
</commit_message>
<xml_diff>
--- a/Equivalencia.docx
+++ b/Equivalencia.docx
@@ -1,6 +1,6 @@
 
 <file path=word/document.xml><?xml version="1.0" encoding="utf-8"?>
-<w:document xmlns:wpc="http://schemas.microsoft.com/office/word/2010/wordprocessingCanvas" xmlns:mc="http://schemas.openxmlformats.org/markup-compatibility/2006" xmlns:o="urn:schemas-microsoft-com:office:office" xmlns:r="http://schemas.openxmlformats.org/officeDocument/2006/relationships" xmlns:m="http://schemas.openxmlformats.org/officeDocument/2006/math" xmlns:v="urn:schemas-microsoft-com:vml" xmlns:wp14="http://schemas.microsoft.com/office/word/2010/wordprocessingDrawing" xmlns:wp="http://schemas.openxmlformats.org/drawingml/2006/wordprocessingDrawing" xmlns:w10="urn:schemas-microsoft-com:office:word" xmlns:w="http://schemas.openxmlformats.org/wordprocessingml/2006/main" xmlns:w14="http://schemas.microsoft.com/office/word/2010/wordml" xmlns:wpg="http://schemas.microsoft.com/office/word/2010/wordprocessingGroup" xmlns:wpi="http://schemas.microsoft.com/office/word/2010/wordprocessingInk" xmlns:wne="http://schemas.microsoft.com/office/word/2006/wordml" xmlns:wps="http://schemas.microsoft.com/office/word/2010/wordprocessingShape" mc:Ignorable="w14 wp14">
+<w:document xmlns:ve="http://schemas.openxmlformats.org/markup-compatibility/2006" xmlns:o="urn:schemas-microsoft-com:office:office" xmlns:r="http://schemas.openxmlformats.org/officeDocument/2006/relationships" xmlns:m="http://schemas.openxmlformats.org/officeDocument/2006/math" xmlns:v="urn:schemas-microsoft-com:vml" xmlns:wp="http://schemas.openxmlformats.org/drawingml/2006/wordprocessingDrawing" xmlns:w10="urn:schemas-microsoft-com:office:word" xmlns:w="http://schemas.openxmlformats.org/wordprocessingml/2006/main" xmlns:wne="http://schemas.microsoft.com/office/word/2006/wordml">
   <w:body>
     <w:p>
       <w:pPr>
@@ -342,20 +342,7 @@
       </w:r>
       <w:proofErr w:type="spellEnd"/>
       <w:r>
-        <w:t xml:space="preserve"> se enorgullece de ser un sistema rápido y eficaz, y muchos grandes proyectos de código abierto lo usan para alimentar sus repositorios; Proyectos como: Linux </w:t>
-      </w:r>
-      <w:proofErr w:type="spellStart"/>
-      <w:proofErr w:type="gramStart"/>
-      <w:r>
-        <w:t>Kernel</w:t>
-      </w:r>
-      <w:proofErr w:type="spellEnd"/>
-      <w:r>
-        <w:t xml:space="preserve"> ,</w:t>
-      </w:r>
-      <w:proofErr w:type="gramEnd"/>
-      <w:r>
-        <w:t xml:space="preserve"> VINO , </w:t>
+        <w:t xml:space="preserve"> se enorgullece de ser un sistema rápido y eficaz, y muchos grandes proyectos de código abierto lo usan para alimentar sus repositorios; Proyectos como: Linux Kernel , VINO , </w:t>
       </w:r>
       <w:proofErr w:type="spellStart"/>
       <w:r>
@@ -395,17 +382,12 @@
         <w:t xml:space="preserve"> y </w:t>
       </w:r>
       <w:proofErr w:type="spellStart"/>
-      <w:proofErr w:type="gramStart"/>
       <w:r>
         <w:t>Prototype</w:t>
       </w:r>
       <w:proofErr w:type="spellEnd"/>
       <w:r>
-        <w:t xml:space="preserve"> .</w:t>
-      </w:r>
-      <w:proofErr w:type="gramEnd"/>
-      <w:r>
-        <w:t xml:space="preserve"> Sin embargo, </w:t>
+        <w:t xml:space="preserve"> . Sin embargo, </w:t>
       </w:r>
       <w:proofErr w:type="spellStart"/>
       <w:r>
@@ -445,7 +427,7 @@
         </w:rPr>
         <w:lastRenderedPageBreak/>
         <w:drawing>
-          <wp:inline distT="0" distB="0" distL="0" distR="0" wp14:anchorId="6813C510" wp14:editId="597BD3B9">
+          <wp:inline distT="0" distB="0" distL="0" distR="0">
             <wp:extent cx="4765040" cy="2125980"/>
             <wp:effectExtent l="0" t="0" r="0" b="0"/>
             <wp:docPr id="1" name="image01.png" descr="https://git-scm.com/figures/18333fig0104-tn.png"/>
@@ -458,7 +440,7 @@
                     <pic:cNvPicPr preferRelativeResize="0"/>
                   </pic:nvPicPr>
                   <pic:blipFill>
-                    <a:blip r:embed="rId6"/>
+                    <a:blip r:embed="rId5" cstate="print"/>
                     <a:srcRect/>
                     <a:stretch>
                       <a:fillRect/>
@@ -509,7 +491,7 @@
           <w:lang w:eastAsia="es-AR"/>
         </w:rPr>
         <w:drawing>
-          <wp:inline distT="0" distB="0" distL="0" distR="0" wp14:anchorId="4FA64E8E" wp14:editId="3A207F4B">
+          <wp:inline distT="0" distB="0" distL="0" distR="0">
             <wp:extent cx="4765040" cy="2111375"/>
             <wp:effectExtent l="0" t="0" r="0" b="0"/>
             <wp:docPr id="2" name="image03.png" descr="https://git-scm.com/figures/18333fig0105-tn.png"/>
@@ -522,7 +504,7 @@
                     <pic:cNvPicPr preferRelativeResize="0"/>
                   </pic:nvPicPr>
                   <pic:blipFill>
-                    <a:blip r:embed="rId7"/>
+                    <a:blip r:embed="rId6" cstate="print"/>
                     <a:srcRect/>
                     <a:stretch>
                       <a:fillRect/>
@@ -577,7 +559,7 @@
         </w:rPr>
         <w:lastRenderedPageBreak/>
         <w:drawing>
-          <wp:inline distT="0" distB="0" distL="0" distR="0" wp14:anchorId="0C88C805" wp14:editId="7B7132F3">
+          <wp:inline distT="0" distB="0" distL="0" distR="0">
             <wp:extent cx="5612130" cy="3083674"/>
             <wp:effectExtent l="0" t="0" r="7620" b="2540"/>
             <wp:docPr id="3" name="Imagen 3"/>
@@ -592,7 +574,7 @@
                     <pic:cNvPicPr/>
                   </pic:nvPicPr>
                   <pic:blipFill>
-                    <a:blip r:embed="rId8"/>
+                    <a:blip r:embed="rId7" cstate="print"/>
                     <a:stretch>
                       <a:fillRect/>
                     </a:stretch>
@@ -620,7 +602,7 @@
           <w:lang w:eastAsia="es-AR"/>
         </w:rPr>
         <w:drawing>
-          <wp:inline distT="0" distB="0" distL="0" distR="0" wp14:anchorId="37C4698E" wp14:editId="7B7F5174">
+          <wp:inline distT="0" distB="0" distL="0" distR="0">
             <wp:extent cx="5612130" cy="3127443"/>
             <wp:effectExtent l="0" t="0" r="7620" b="0"/>
             <wp:docPr id="4" name="Imagen 4"/>
@@ -635,7 +617,7 @@
                     <pic:cNvPicPr/>
                   </pic:nvPicPr>
                   <pic:blipFill>
-                    <a:blip r:embed="rId9"/>
+                    <a:blip r:embed="rId8" cstate="print"/>
                     <a:stretch>
                       <a:fillRect/>
                     </a:stretch>
@@ -664,7 +646,7 @@
         </w:rPr>
         <w:lastRenderedPageBreak/>
         <w:drawing>
-          <wp:inline distT="0" distB="0" distL="0" distR="0" wp14:anchorId="401C571D" wp14:editId="00F2A2C5">
+          <wp:inline distT="0" distB="0" distL="0" distR="0">
             <wp:extent cx="5612130" cy="3120390"/>
             <wp:effectExtent l="0" t="0" r="7620" b="3810"/>
             <wp:docPr id="5" name="Imagen 5"/>
@@ -679,7 +661,7 @@
                     <pic:cNvPicPr/>
                   </pic:nvPicPr>
                   <pic:blipFill>
-                    <a:blip r:embed="rId10"/>
+                    <a:blip r:embed="rId9" cstate="print"/>
                     <a:stretch>
                       <a:fillRect/>
                     </a:stretch>
@@ -758,21 +740,21 @@
         </w:numPr>
       </w:pPr>
       <w:r>
-        <w:t xml:space="preserve">permite realizar distintas ramas de código,  posibilitando que se trabaje sobre distintas funciones de una misma aplicación en ambientes distintos y poder unificar </w:t>
-      </w:r>
-      <w:proofErr w:type="gramStart"/>
-      <w:r>
-        <w:t>las</w:t>
-      </w:r>
-      <w:proofErr w:type="gramEnd"/>
-      <w:r>
-        <w:t xml:space="preserve"> </w:t>
+        <w:t xml:space="preserve">permite realizar distintas ramas de código,  posibilitando que se trabaje sobre distintas funciones de una misma aplicación en ambientes distintos y poder unificar las </w:t>
       </w:r>
       <w:r>
         <w:t>cuándo</w:t>
       </w:r>
       <w:r>
         <w:t xml:space="preserve"> se desee.</w:t>
+      </w:r>
+    </w:p>
+    <w:p>
+      <w:r>
+        <w:rPr>
+          <w:highlight w:val="yellow"/>
+        </w:rPr>
+        <w:t>Probando agregar cambios en repositorio en un archivo existente y con otro usuario.</w:t>
       </w:r>
     </w:p>
     <w:sectPr>
@@ -786,7 +768,7 @@
 </file>
 
 <file path=word/numbering.xml><?xml version="1.0" encoding="utf-8"?>
-<w:numbering xmlns:wpc="http://schemas.microsoft.com/office/word/2010/wordprocessingCanvas" xmlns:mc="http://schemas.openxmlformats.org/markup-compatibility/2006" xmlns:o="urn:schemas-microsoft-com:office:office" xmlns:r="http://schemas.openxmlformats.org/officeDocument/2006/relationships" xmlns:m="http://schemas.openxmlformats.org/officeDocument/2006/math" xmlns:v="urn:schemas-microsoft-com:vml" xmlns:wp14="http://schemas.microsoft.com/office/word/2010/wordprocessingDrawing" xmlns:wp="http://schemas.openxmlformats.org/drawingml/2006/wordprocessingDrawing" xmlns:w10="urn:schemas-microsoft-com:office:word" xmlns:w="http://schemas.openxmlformats.org/wordprocessingml/2006/main" xmlns:w14="http://schemas.microsoft.com/office/word/2010/wordml" xmlns:wpg="http://schemas.microsoft.com/office/word/2010/wordprocessingGroup" xmlns:wpi="http://schemas.microsoft.com/office/word/2010/wordprocessingInk" xmlns:wne="http://schemas.microsoft.com/office/word/2006/wordml" xmlns:wps="http://schemas.microsoft.com/office/word/2010/wordprocessingShape" mc:Ignorable="w14 wp14">
+<w:numbering xmlns:ve="http://schemas.openxmlformats.org/markup-compatibility/2006" xmlns:o="urn:schemas-microsoft-com:office:office" xmlns:r="http://schemas.openxmlformats.org/officeDocument/2006/relationships" xmlns:m="http://schemas.openxmlformats.org/officeDocument/2006/math" xmlns:v="urn:schemas-microsoft-com:vml" xmlns:wp="http://schemas.openxmlformats.org/drawingml/2006/wordprocessingDrawing" xmlns:w10="urn:schemas-microsoft-com:office:word" xmlns:w="http://schemas.openxmlformats.org/wordprocessingml/2006/main" xmlns:wne="http://schemas.microsoft.com/office/word/2006/wordml">
   <w:abstractNum w:abstractNumId="0">
     <w:nsid w:val="05B934C1"/>
     <w:multiLevelType w:val="hybridMultilevel"/>
@@ -2523,7 +2505,7 @@
 </file>
 
 <file path=word/styles.xml><?xml version="1.0" encoding="utf-8"?>
-<w:styles xmlns:mc="http://schemas.openxmlformats.org/markup-compatibility/2006" xmlns:r="http://schemas.openxmlformats.org/officeDocument/2006/relationships" xmlns:w="http://schemas.openxmlformats.org/wordprocessingml/2006/main" xmlns:w14="http://schemas.microsoft.com/office/word/2010/wordml" mc:Ignorable="w14">
+<w:styles xmlns:r="http://schemas.openxmlformats.org/officeDocument/2006/relationships" xmlns:w="http://schemas.openxmlformats.org/wordprocessingml/2006/main">
   <w:docDefaults>
     <w:rPrDefault>
       <w:rPr>
@@ -2681,6 +2663,7 @@
   <w:style w:type="paragraph" w:default="1" w:styleId="Normal">
     <w:name w:val="Normal"/>
     <w:qFormat/>
+    <w:rsid w:val="00FE138A"/>
   </w:style>
   <w:style w:type="character" w:default="1" w:styleId="Fuentedeprrafopredeter">
     <w:name w:val="Default Paragraph Font"/>
@@ -2693,6 +2676,7 @@
     <w:uiPriority w:val="99"/>
     <w:semiHidden/>
     <w:unhideWhenUsed/>
+    <w:qFormat/>
     <w:tblPr>
       <w:tblInd w:w="0" w:type="dxa"/>
       <w:tblCellMar>

</xml_diff>

<commit_message>
Cambios en punto 3 - Prueba del controlador de versiones
</commit_message>
<xml_diff>
--- a/Equivalencia.docx
+++ b/Equivalencia.docx
@@ -4,201 +4,508 @@
   <w:body>
     <w:p>
       <w:pPr>
+        <w:pStyle w:val="Ttulo1"/>
+        <w:jc w:val="both"/>
+      </w:pPr>
+      <w:r>
+        <w:t xml:space="preserve">Punto 3 </w:t>
+      </w:r>
+    </w:p>
+    <w:p>
+      <w:pPr>
+        <w:pStyle w:val="Ttulo2"/>
+        <w:jc w:val="both"/>
+      </w:pPr>
+      <w:bookmarkStart w:id="0" w:name="h.p3hfw0oych8p" w:colFirst="0" w:colLast="0"/>
+      <w:bookmarkEnd w:id="0"/>
+      <w:r>
+        <w:t xml:space="preserve">1 – Herramientas disponibles en el mercado </w:t>
+      </w:r>
+    </w:p>
+    <w:p>
+      <w:pPr>
+        <w:pStyle w:val="normal0"/>
+        <w:jc w:val="both"/>
+      </w:pPr>
+      <w:r>
+        <w:t>Las herramientas disponibles en el mercado para realizar control de código fuente las podemos encontrar divididas en dos grupos.</w:t>
+      </w:r>
+    </w:p>
+    <w:p>
+      <w:pPr>
+        <w:pStyle w:val="normal0"/>
+        <w:jc w:val="both"/>
+      </w:pPr>
+      <w:r>
+        <w:t>Por un lado se encuentra el modelo cliente-servidor, el cual consta de un repositorio central al que se accede mediante un cliente instalado en la máquina local. Estos sistemas son:</w:t>
+      </w:r>
+    </w:p>
+    <w:p>
+      <w:pPr>
+        <w:pStyle w:val="normal0"/>
+        <w:jc w:val="both"/>
+      </w:pPr>
+      <w:proofErr w:type="spellStart"/>
+      <w:r>
         <w:rPr>
+          <w:rFonts w:ascii="Cambria" w:eastAsia="Cambria" w:hAnsi="Cambria" w:cs="Cambria"/>
           <w:b/>
+          <w:color w:val="4F81BD"/>
         </w:rPr>
-      </w:pPr>
+        <w:t>Subversion</w:t>
+      </w:r>
+      <w:proofErr w:type="spellEnd"/>
       <w:r>
         <w:rPr>
+          <w:rFonts w:ascii="Cambria" w:eastAsia="Cambria" w:hAnsi="Cambria" w:cs="Cambria"/>
           <w:b/>
+          <w:color w:val="4F81BD"/>
         </w:rPr>
-        <w:t xml:space="preserve">Punto 3 </w:t>
-      </w:r>
-    </w:p>
-    <w:p>
-      <w:r>
-        <w:t>1 – Las herramientas disponibles en el mercado para realizar control de código fuente las podemos encontrar divididas en dos grupos.</w:t>
-      </w:r>
-    </w:p>
-    <w:p>
-      <w:r>
-        <w:t>Por un lado se encuentra el modelo cliente-servidor, el cual consta de un repositorio central al que se accede mediante un cliente instalado en la máquina local. Estos sistemas son:</w:t>
-      </w:r>
-    </w:p>
-    <w:p>
-      <w:pPr>
-        <w:pStyle w:val="Prrafodelista"/>
+        <w:t xml:space="preserve"> (</w:t>
+      </w:r>
+      <w:proofErr w:type="spellStart"/>
+      <w:r>
+        <w:rPr>
+          <w:rFonts w:ascii="Cambria" w:eastAsia="Cambria" w:hAnsi="Cambria" w:cs="Cambria"/>
+          <w:b/>
+          <w:color w:val="4F81BD"/>
+        </w:rPr>
+        <w:t>svn</w:t>
+      </w:r>
+      <w:proofErr w:type="spellEnd"/>
+      <w:r>
+        <w:rPr>
+          <w:rFonts w:ascii="Cambria" w:eastAsia="Cambria" w:hAnsi="Cambria" w:cs="Cambria"/>
+          <w:b/>
+          <w:color w:val="4F81BD"/>
+        </w:rPr>
+        <w:t>)</w:t>
+      </w:r>
+      <w:r>
+        <w:t xml:space="preserve">: Es una de los sistemas de control de versión más utilizado. Se utiliza en proyectos como </w:t>
+      </w:r>
+      <w:proofErr w:type="spellStart"/>
+      <w:r>
+        <w:t>SourceForge</w:t>
+      </w:r>
+      <w:proofErr w:type="spellEnd"/>
+      <w:r>
+        <w:t xml:space="preserve">, Apache, </w:t>
+      </w:r>
+      <w:proofErr w:type="spellStart"/>
+      <w:r>
+        <w:t>Python</w:t>
+      </w:r>
+      <w:proofErr w:type="spellEnd"/>
+      <w:r>
+        <w:t xml:space="preserve"> y </w:t>
+      </w:r>
+      <w:proofErr w:type="spellStart"/>
+      <w:r>
+        <w:t>Ruby</w:t>
+      </w:r>
+      <w:proofErr w:type="spellEnd"/>
+      <w:r>
+        <w:t xml:space="preserve">, también es utilizado por Google </w:t>
+      </w:r>
+      <w:proofErr w:type="spellStart"/>
+      <w:r>
+        <w:t>Code</w:t>
+      </w:r>
+      <w:proofErr w:type="spellEnd"/>
+      <w:r>
+        <w:t xml:space="preserve"> para distribuir código. Para sistemas Windows, se suele utilizar la aplicación </w:t>
+      </w:r>
+      <w:proofErr w:type="spellStart"/>
+      <w:r>
+        <w:t>Tortoise</w:t>
+      </w:r>
+      <w:proofErr w:type="spellEnd"/>
+      <w:r>
+        <w:t xml:space="preserve"> SVN. </w:t>
+      </w:r>
+    </w:p>
+    <w:p>
+      <w:pPr>
+        <w:pStyle w:val="normal0"/>
+        <w:jc w:val="both"/>
+      </w:pPr>
+      <w:proofErr w:type="spellStart"/>
+      <w:r>
+        <w:t>Subversion</w:t>
+      </w:r>
+      <w:proofErr w:type="spellEnd"/>
+      <w:r>
+        <w:t xml:space="preserve"> es desarrollado como un proyecto de la Apache Software </w:t>
+      </w:r>
+      <w:proofErr w:type="spellStart"/>
+      <w:r>
+        <w:t>Foundation</w:t>
+      </w:r>
+      <w:proofErr w:type="spellEnd"/>
+      <w:r>
+        <w:t xml:space="preserve"> y gracias a ello cuenta con una gran cantidad de desarrolladores y usuarios. </w:t>
+      </w:r>
+    </w:p>
+    <w:p>
+      <w:pPr>
+        <w:pStyle w:val="normal0"/>
+        <w:jc w:val="both"/>
+      </w:pPr>
+      <w:r>
+        <w:rPr>
+          <w:u w:val="single"/>
+        </w:rPr>
+        <w:t xml:space="preserve">Ventajas: </w:t>
+      </w:r>
+    </w:p>
+    <w:p>
+      <w:pPr>
+        <w:pStyle w:val="normal0"/>
         <w:numPr>
           <w:ilvl w:val="0"/>
-          <w:numId w:val="4"/>
+          <w:numId w:val="19"/>
         </w:numPr>
-      </w:pPr>
-      <w:proofErr w:type="spellStart"/>
-      <w:r>
-        <w:t>Subversion</w:t>
-      </w:r>
-      <w:proofErr w:type="spellEnd"/>
-      <w:r>
-        <w:t xml:space="preserve"> (</w:t>
-      </w:r>
-      <w:proofErr w:type="spellStart"/>
-      <w:r>
-        <w:t>svn</w:t>
-      </w:r>
-      <w:proofErr w:type="spellEnd"/>
-      <w:r>
-        <w:t xml:space="preserve">): Es una de los sistemas de control de versión más utilizado. Se utiliza en proyectos como SourceForge, Apache, Python y Ruby, también es utilizado por Google </w:t>
-      </w:r>
-      <w:proofErr w:type="spellStart"/>
-      <w:r>
-        <w:t>Code</w:t>
-      </w:r>
-      <w:proofErr w:type="spellEnd"/>
-      <w:r>
-        <w:t xml:space="preserve"> para distribuir código. Para sistemas Windows, se suele utilizar la aplicación </w:t>
-      </w:r>
-      <w:proofErr w:type="spellStart"/>
-      <w:r>
-        <w:t>Tortoise</w:t>
-      </w:r>
-      <w:proofErr w:type="spellEnd"/>
-      <w:r>
-        <w:t xml:space="preserve"> SVN. </w:t>
-      </w:r>
-    </w:p>
-    <w:p>
-      <w:pPr>
-        <w:ind w:left="708"/>
-      </w:pPr>
-      <w:r>
-        <w:t xml:space="preserve">Subversion es desarrollado como un proyecto de la Apache Software </w:t>
-      </w:r>
-      <w:proofErr w:type="spellStart"/>
-      <w:r>
-        <w:t>Foundation</w:t>
-      </w:r>
-      <w:proofErr w:type="spellEnd"/>
-      <w:r>
-        <w:t xml:space="preserve"> y gracias a ello cuenta con una gran cantidad de desarrolladores y usuarios. </w:t>
-      </w:r>
-    </w:p>
-    <w:p>
-      <w:pPr>
-        <w:pStyle w:val="Prrafodelista"/>
+        <w:spacing w:after="0"/>
+        <w:ind w:hanging="360"/>
+        <w:contextualSpacing/>
+        <w:jc w:val="both"/>
+      </w:pPr>
+      <w:r>
+        <w:t>Gran comunidad de usuarios que lo utiliza.</w:t>
+      </w:r>
+    </w:p>
+    <w:p>
+      <w:pPr>
+        <w:pStyle w:val="normal0"/>
         <w:numPr>
           <w:ilvl w:val="0"/>
-          <w:numId w:val="13"/>
+          <w:numId w:val="19"/>
         </w:numPr>
-      </w:pPr>
-      <w:proofErr w:type="spellStart"/>
-      <w:r>
-        <w:t>Concurrent</w:t>
-      </w:r>
-      <w:proofErr w:type="spellEnd"/>
-      <w:r>
-        <w:t xml:space="preserve"> </w:t>
-      </w:r>
-      <w:proofErr w:type="spellStart"/>
-      <w:r>
-        <w:t>versions</w:t>
-      </w:r>
-      <w:proofErr w:type="spellEnd"/>
-      <w:r>
-        <w:t xml:space="preserve"> </w:t>
-      </w:r>
-      <w:proofErr w:type="spellStart"/>
-      <w:r>
-        <w:t>system</w:t>
-      </w:r>
-      <w:proofErr w:type="spellEnd"/>
-      <w:r>
-        <w:t xml:space="preserve"> (</w:t>
-      </w:r>
-      <w:proofErr w:type="spellStart"/>
-      <w:r>
-        <w:t>cvs</w:t>
-      </w:r>
-      <w:proofErr w:type="spellEnd"/>
-      <w:r>
-        <w:t>): fue lanzado en 1986, es uno de los pioneros en este ámbito. Si bien se trata de una tecnología más antigua, sigue siendo útil para cualquier desarrollador.</w:t>
-      </w:r>
-    </w:p>
-    <w:p>
-      <w:pPr>
-        <w:ind w:firstLine="708"/>
-      </w:pPr>
-      <w:r>
-        <w:t>Ventajas:</w:t>
-      </w:r>
-    </w:p>
-    <w:p>
-      <w:r>
-        <w:tab/>
-      </w:r>
-      <w:r>
-        <w:tab/>
-        <w:t>Sistema muy simple.</w:t>
-      </w:r>
-    </w:p>
-    <w:p>
-      <w:pPr>
-        <w:ind w:firstLine="708"/>
-      </w:pPr>
-      <w:r>
-        <w:t>Desventajas:</w:t>
-      </w:r>
-    </w:p>
-    <w:p>
-      <w:r>
-        <w:tab/>
-      </w:r>
-      <w:r>
-        <w:tab/>
-        <w:t>Curva de aprendizaje no muy empinada.</w:t>
-      </w:r>
-    </w:p>
-    <w:p>
-      <w:pPr>
-        <w:rPr>
-          <w:color w:val="FF0000"/>
-        </w:rPr>
-      </w:pPr>
-    </w:p>
-    <w:p>
-      <w:r>
-        <w:t>Por otro lado encontramos el modelo distribuido:</w:t>
-      </w:r>
-    </w:p>
-    <w:p>
-      <w:pPr>
-        <w:pStyle w:val="Prrafodelista"/>
+        <w:spacing w:after="0"/>
+        <w:ind w:hanging="360"/>
+        <w:contextualSpacing/>
+        <w:jc w:val="both"/>
+      </w:pPr>
+      <w:r>
+        <w:t>Integración con los principales entornos de desarrollo.</w:t>
+      </w:r>
+    </w:p>
+    <w:p>
+      <w:pPr>
+        <w:pStyle w:val="normal0"/>
         <w:numPr>
           <w:ilvl w:val="0"/>
-          <w:numId w:val="13"/>
+          <w:numId w:val="19"/>
         </w:numPr>
-      </w:pPr>
-      <w:proofErr w:type="spellStart"/>
-      <w:r>
-        <w:t>LibreSource</w:t>
-      </w:r>
-      <w:proofErr w:type="spellEnd"/>
-      <w:r>
-        <w:t>: está basado en Java, cuenta con herramientas visuales para facilitar el trabajo en equipo, lo cual lo diferencia de los otros proyectos los cuales son a nivel “línea de comandos”. A causa de esto no tiene una gran curva de aprendizaje. Se trata de una herramienta pensada para personas que no quieren aprender técnicas específicas y quieren centrarse más en la comunicación con los miembros del proyecto.</w:t>
-      </w:r>
-    </w:p>
-    <w:p>
-      <w:pPr>
-        <w:pStyle w:val="Prrafodelista"/>
+        <w:ind w:hanging="360"/>
+        <w:contextualSpacing/>
+        <w:jc w:val="both"/>
+      </w:pPr>
+      <w:r>
+        <w:t>Buena documentación.</w:t>
+      </w:r>
+    </w:p>
+    <w:p>
+      <w:pPr>
+        <w:pStyle w:val="normal0"/>
+        <w:jc w:val="both"/>
+      </w:pPr>
+      <w:r>
+        <w:rPr>
+          <w:u w:val="single"/>
+        </w:rPr>
+        <w:t>Desventajas:</w:t>
+      </w:r>
+    </w:p>
+    <w:p>
+      <w:pPr>
+        <w:pStyle w:val="normal0"/>
         <w:numPr>
           <w:ilvl w:val="0"/>
-          <w:numId w:val="13"/>
+          <w:numId w:val="20"/>
         </w:numPr>
-      </w:pPr>
-      <w:r>
-        <w:t xml:space="preserve">Mercurial: escrito en Python, pretende ser rápido, ligero, portable y fácil de usar. Fue diseñado para proyectos de gran tamaño, por lo tanto no fue pensado para desarrolladores independientes ni diseñadores. Su rendimiento y escalabilidad son una de las características más importantes. Es una herramienta simple de aprender Mercurial usa un protocolo eficiente, basado en HTTP, que persigue reducir el tamaño de los datos a transferir, así como la multiplicación de peticiones y conexiones nuevas. Mercurial puede funcionar también sobre </w:t>
+        <w:spacing w:after="0"/>
+        <w:ind w:hanging="360"/>
+        <w:contextualSpacing/>
+        <w:jc w:val="both"/>
+      </w:pPr>
+      <w:r>
+        <w:t>Puede ser un poco lento.</w:t>
+      </w:r>
+    </w:p>
+    <w:p>
+      <w:pPr>
+        <w:pStyle w:val="normal0"/>
+        <w:numPr>
+          <w:ilvl w:val="0"/>
+          <w:numId w:val="20"/>
+        </w:numPr>
+        <w:spacing w:after="0"/>
+        <w:ind w:hanging="360"/>
+        <w:contextualSpacing/>
+        <w:jc w:val="both"/>
+      </w:pPr>
+      <w:r>
+        <w:t xml:space="preserve">Se agrega bastante complejidad al manejar varios </w:t>
       </w:r>
       <w:proofErr w:type="spellStart"/>
       <w:r>
+        <w:t>branchs</w:t>
+      </w:r>
+      <w:proofErr w:type="spellEnd"/>
+      <w:r>
+        <w:t>.</w:t>
+      </w:r>
+    </w:p>
+    <w:p>
+      <w:pPr>
+        <w:pStyle w:val="normal0"/>
+        <w:numPr>
+          <w:ilvl w:val="0"/>
+          <w:numId w:val="20"/>
+        </w:numPr>
+        <w:ind w:hanging="360"/>
+        <w:contextualSpacing/>
+        <w:jc w:val="both"/>
+      </w:pPr>
+      <w:r>
+        <w:t xml:space="preserve">No cuenta con demasiados </w:t>
+      </w:r>
+      <w:proofErr w:type="spellStart"/>
+      <w:r>
+        <w:t>hosting</w:t>
+      </w:r>
+      <w:proofErr w:type="spellEnd"/>
+      <w:r>
+        <w:t xml:space="preserve"> gratuitos.</w:t>
+      </w:r>
+    </w:p>
+    <w:p>
+      <w:pPr>
+        <w:pStyle w:val="normal0"/>
+        <w:jc w:val="both"/>
+      </w:pPr>
+      <w:proofErr w:type="spellStart"/>
+      <w:r>
+        <w:rPr>
+          <w:rFonts w:ascii="Cambria" w:eastAsia="Cambria" w:hAnsi="Cambria" w:cs="Cambria"/>
+          <w:b/>
+          <w:color w:val="4F81BD"/>
+        </w:rPr>
+        <w:t>Concurrent</w:t>
+      </w:r>
+      <w:proofErr w:type="spellEnd"/>
+      <w:r>
+        <w:rPr>
+          <w:rFonts w:ascii="Cambria" w:eastAsia="Cambria" w:hAnsi="Cambria" w:cs="Cambria"/>
+          <w:b/>
+          <w:color w:val="4F81BD"/>
+        </w:rPr>
+        <w:t xml:space="preserve"> </w:t>
+      </w:r>
+      <w:proofErr w:type="spellStart"/>
+      <w:r>
+        <w:rPr>
+          <w:rFonts w:ascii="Cambria" w:eastAsia="Cambria" w:hAnsi="Cambria" w:cs="Cambria"/>
+          <w:b/>
+          <w:color w:val="4F81BD"/>
+        </w:rPr>
+        <w:t>versions</w:t>
+      </w:r>
+      <w:proofErr w:type="spellEnd"/>
+      <w:r>
+        <w:rPr>
+          <w:rFonts w:ascii="Cambria" w:eastAsia="Cambria" w:hAnsi="Cambria" w:cs="Cambria"/>
+          <w:b/>
+          <w:color w:val="4F81BD"/>
+        </w:rPr>
+        <w:t xml:space="preserve"> </w:t>
+      </w:r>
+      <w:proofErr w:type="spellStart"/>
+      <w:r>
+        <w:rPr>
+          <w:rFonts w:ascii="Cambria" w:eastAsia="Cambria" w:hAnsi="Cambria" w:cs="Cambria"/>
+          <w:b/>
+          <w:color w:val="4F81BD"/>
+        </w:rPr>
+        <w:t>system</w:t>
+      </w:r>
+      <w:proofErr w:type="spellEnd"/>
+      <w:r>
+        <w:rPr>
+          <w:rFonts w:ascii="Cambria" w:eastAsia="Cambria" w:hAnsi="Cambria" w:cs="Cambria"/>
+          <w:b/>
+          <w:color w:val="4F81BD"/>
+        </w:rPr>
+        <w:t xml:space="preserve"> (</w:t>
+      </w:r>
+      <w:proofErr w:type="spellStart"/>
+      <w:r>
+        <w:rPr>
+          <w:rFonts w:ascii="Cambria" w:eastAsia="Cambria" w:hAnsi="Cambria" w:cs="Cambria"/>
+          <w:b/>
+          <w:color w:val="4F81BD"/>
+        </w:rPr>
+        <w:t>cvs</w:t>
+      </w:r>
+      <w:proofErr w:type="spellEnd"/>
+      <w:r>
+        <w:rPr>
+          <w:rFonts w:ascii="Cambria" w:eastAsia="Cambria" w:hAnsi="Cambria" w:cs="Cambria"/>
+          <w:b/>
+          <w:color w:val="4F81BD"/>
+        </w:rPr>
+        <w:t>)</w:t>
+      </w:r>
+      <w:r>
+        <w:t>: fue lanzado en 1986, es uno de los pioneros en este ámbito. Si bien se trata de una tecnología más antigua, sigue siendo útil para cualquier desarrollador.</w:t>
+      </w:r>
+    </w:p>
+    <w:p>
+      <w:pPr>
+        <w:pStyle w:val="normal0"/>
+        <w:jc w:val="both"/>
+      </w:pPr>
+      <w:r>
+        <w:rPr>
+          <w:u w:val="single"/>
+        </w:rPr>
+        <w:t>Ventajas:</w:t>
+      </w:r>
+    </w:p>
+    <w:p>
+      <w:pPr>
+        <w:pStyle w:val="normal0"/>
+        <w:numPr>
+          <w:ilvl w:val="0"/>
+          <w:numId w:val="21"/>
+        </w:numPr>
+        <w:spacing w:after="0"/>
+        <w:ind w:hanging="360"/>
+        <w:contextualSpacing/>
+        <w:jc w:val="both"/>
+      </w:pPr>
+      <w:r>
+        <w:t>Sistema muy simple.</w:t>
+      </w:r>
+    </w:p>
+    <w:p>
+      <w:pPr>
+        <w:pStyle w:val="normal0"/>
+        <w:numPr>
+          <w:ilvl w:val="0"/>
+          <w:numId w:val="21"/>
+        </w:numPr>
+        <w:ind w:hanging="360"/>
+        <w:contextualSpacing/>
+        <w:jc w:val="both"/>
+      </w:pPr>
+      <w:r>
+        <w:t>Consume pocos recursos.</w:t>
+      </w:r>
+    </w:p>
+    <w:p>
+      <w:pPr>
+        <w:pStyle w:val="normal0"/>
+        <w:jc w:val="both"/>
+      </w:pPr>
+      <w:r>
+        <w:rPr>
+          <w:u w:val="single"/>
+        </w:rPr>
+        <w:t>Desventajas:</w:t>
+      </w:r>
+    </w:p>
+    <w:p>
+      <w:pPr>
+        <w:pStyle w:val="normal0"/>
+        <w:numPr>
+          <w:ilvl w:val="0"/>
+          <w:numId w:val="22"/>
+        </w:numPr>
+        <w:spacing w:after="0"/>
+        <w:ind w:hanging="360"/>
+        <w:contextualSpacing/>
+        <w:jc w:val="both"/>
+      </w:pPr>
+      <w:r>
+        <w:t>Curva de aprendizaje no muy empinada.</w:t>
+      </w:r>
+    </w:p>
+    <w:p>
+      <w:pPr>
+        <w:pStyle w:val="normal0"/>
+        <w:numPr>
+          <w:ilvl w:val="0"/>
+          <w:numId w:val="22"/>
+        </w:numPr>
+        <w:ind w:hanging="360"/>
+        <w:contextualSpacing/>
+        <w:jc w:val="both"/>
+      </w:pPr>
+      <w:r>
+        <w:t>Tecnología en desuso.</w:t>
+      </w:r>
+    </w:p>
+    <w:p>
+      <w:pPr>
+        <w:pStyle w:val="normal0"/>
+        <w:jc w:val="both"/>
+      </w:pPr>
+      <w:r>
+        <w:t>Por otro lado encontramos el modelo distribuido:</w:t>
+      </w:r>
+    </w:p>
+    <w:p>
+      <w:pPr>
+        <w:pStyle w:val="normal0"/>
+        <w:jc w:val="both"/>
+      </w:pPr>
+      <w:proofErr w:type="spellStart"/>
+      <w:r>
+        <w:rPr>
+          <w:rFonts w:ascii="Cambria" w:eastAsia="Cambria" w:hAnsi="Cambria" w:cs="Cambria"/>
+          <w:b/>
+          <w:color w:val="4F81BD"/>
+        </w:rPr>
+        <w:t>LibreSource</w:t>
+      </w:r>
+      <w:proofErr w:type="spellEnd"/>
+      <w:r>
+        <w:t xml:space="preserve">: está basado en Java, cuenta con herramientas visuales para facilitar el trabajo en equipo, lo cual lo diferencia de los otros proyectos los cuales son a nivel “línea de comandos”. A causa de esto no tiene una gran curva de aprendizaje. Se trata de una herramienta pensada para </w:t>
+      </w:r>
+      <w:r>
+        <w:lastRenderedPageBreak/>
+        <w:t>personas que no quieren aprender técnicas específicas y quieren centrarse más en la comunicación con los miembros del proyecto.</w:t>
+      </w:r>
+    </w:p>
+    <w:p>
+      <w:pPr>
+        <w:pStyle w:val="normal0"/>
+        <w:jc w:val="both"/>
+      </w:pPr>
+      <w:r>
+        <w:rPr>
+          <w:rFonts w:ascii="Cambria" w:eastAsia="Cambria" w:hAnsi="Cambria" w:cs="Cambria"/>
+          <w:b/>
+          <w:color w:val="4F81BD"/>
+        </w:rPr>
+        <w:t>Mercurial</w:t>
+      </w:r>
+      <w:r>
+        <w:t xml:space="preserve">: escrito en </w:t>
+      </w:r>
+      <w:proofErr w:type="spellStart"/>
+      <w:r>
+        <w:t>Python</w:t>
+      </w:r>
+      <w:proofErr w:type="spellEnd"/>
+      <w:r>
+        <w:t xml:space="preserve">, pretende ser rápido, ligero, portable y fácil de usar. Fue diseñado para proyectos de gran tamaño, por lo tanto no fue pensado para desarrolladores independientes ni diseñadores. Su rendimiento y escalabilidad son una de las características más importantes. Es una herramienta simple de aprender Mercurial usa un protocolo eficiente, basado en HTTP, que persigue reducir el tamaño de los datos a transferir, así como la multiplicación de peticiones y conexiones nuevas. Mercurial puede funcionar también sobre </w:t>
+      </w:r>
+      <w:proofErr w:type="spellStart"/>
+      <w:r>
         <w:t>ssh</w:t>
       </w:r>
       <w:proofErr w:type="spellEnd"/>
@@ -207,236 +514,384 @@
       </w:r>
     </w:p>
     <w:p>
+      <w:pPr>
+        <w:pStyle w:val="normal0"/>
+        <w:jc w:val="both"/>
+      </w:pPr>
+      <w:r>
+        <w:rPr>
+          <w:u w:val="single"/>
+        </w:rPr>
+        <w:t>Ventajas:</w:t>
+      </w:r>
+    </w:p>
+    <w:p>
+      <w:pPr>
+        <w:pStyle w:val="normal0"/>
+        <w:numPr>
+          <w:ilvl w:val="0"/>
+          <w:numId w:val="17"/>
+        </w:numPr>
+        <w:spacing w:after="0"/>
+        <w:ind w:hanging="360"/>
+        <w:contextualSpacing/>
+        <w:jc w:val="both"/>
+      </w:pPr>
+      <w:r>
+        <w:t>Rápido y escalable.</w:t>
+      </w:r>
+    </w:p>
+    <w:p>
+      <w:pPr>
+        <w:pStyle w:val="normal0"/>
+        <w:numPr>
+          <w:ilvl w:val="0"/>
+          <w:numId w:val="17"/>
+        </w:numPr>
+        <w:ind w:hanging="360"/>
+        <w:contextualSpacing/>
+        <w:jc w:val="both"/>
+      </w:pPr>
+      <w:r>
+        <w:t>Soporta grandes proyectos.</w:t>
+      </w:r>
+    </w:p>
+    <w:p>
+      <w:pPr>
+        <w:pStyle w:val="normal0"/>
+        <w:jc w:val="both"/>
+      </w:pPr>
+      <w:r>
+        <w:rPr>
+          <w:u w:val="single"/>
+        </w:rPr>
+        <w:t>Desventajas:</w:t>
+      </w:r>
+    </w:p>
+    <w:p>
+      <w:pPr>
+        <w:pStyle w:val="normal0"/>
+        <w:numPr>
+          <w:ilvl w:val="0"/>
+          <w:numId w:val="18"/>
+        </w:numPr>
+        <w:spacing w:after="0"/>
+        <w:ind w:hanging="360"/>
+        <w:contextualSpacing/>
+        <w:jc w:val="both"/>
+      </w:pPr>
+      <w:r>
+        <w:t>Un poco costoso de aprender para principiantes.</w:t>
+      </w:r>
+    </w:p>
+    <w:p>
+      <w:pPr>
+        <w:pStyle w:val="normal0"/>
+        <w:numPr>
+          <w:ilvl w:val="0"/>
+          <w:numId w:val="18"/>
+        </w:numPr>
+        <w:ind w:hanging="360"/>
+        <w:contextualSpacing/>
+        <w:jc w:val="both"/>
+      </w:pPr>
+      <w:r>
+        <w:t>Comunidad no tan grande.</w:t>
+      </w:r>
+    </w:p>
+    <w:p>
+      <w:pPr>
+        <w:pStyle w:val="normal0"/>
+        <w:jc w:val="both"/>
+      </w:pPr>
       <w:proofErr w:type="spellStart"/>
       <w:r>
         <w:rPr>
+          <w:rFonts w:ascii="Cambria" w:eastAsia="Cambria" w:hAnsi="Cambria" w:cs="Cambria"/>
           <w:b/>
+          <w:color w:val="4F81BD"/>
+        </w:rPr>
+        <w:t>Git</w:t>
+      </w:r>
+      <w:proofErr w:type="spellEnd"/>
+      <w:r>
+        <w:t xml:space="preserve"> es una de las herramientas que está teniendo un rápido ascenso de los sistemas de control de versiones, teniendo un gran impacto para la comunidad de desarrollo web.  </w:t>
+      </w:r>
+    </w:p>
+    <w:p>
+      <w:pPr>
+        <w:pStyle w:val="normal0"/>
+        <w:jc w:val="both"/>
+      </w:pPr>
+      <w:r>
+        <w:t xml:space="preserve">Comenzó gracias al núcleo de Linux que es un proyecto de software de código abierto con un alcance bastante importante. Durante los inicios de este, los cambios en el software se pasaron en forma de parches y archivos. Luego, el proyecto del núcleo de Linux empezó a usar controlador propietario llamado </w:t>
+      </w:r>
+      <w:proofErr w:type="spellStart"/>
+      <w:r>
+        <w:t>BitKeeper</w:t>
+      </w:r>
+      <w:proofErr w:type="spellEnd"/>
+      <w:r>
+        <w:t xml:space="preserve">. La relación entre la comunidad que desarrollaba el núcleo de Linux y la compañía que desarrollaba </w:t>
+      </w:r>
+      <w:proofErr w:type="spellStart"/>
+      <w:r>
+        <w:t>BitKeeper</w:t>
+      </w:r>
+      <w:proofErr w:type="spellEnd"/>
+      <w:r>
+        <w:t xml:space="preserve"> se vino abajo, y la herramienta dejó de ser ofrecida gratuitamente. Esto impulsó a la comunidad de desarrollo de Linux (y en particular a </w:t>
+      </w:r>
+      <w:proofErr w:type="spellStart"/>
+      <w:r>
+        <w:t>Linus</w:t>
+      </w:r>
+      <w:proofErr w:type="spellEnd"/>
+      <w:r>
+        <w:t xml:space="preserve"> </w:t>
+      </w:r>
+      <w:proofErr w:type="spellStart"/>
+      <w:r>
+        <w:t>Torvalds</w:t>
+      </w:r>
+      <w:proofErr w:type="spellEnd"/>
+      <w:r>
+        <w:t xml:space="preserve">, el creador de Linux) a desarrollar su propia herramienta basada en algunas de las lecciones que aprendieron durante el uso de </w:t>
+      </w:r>
+      <w:proofErr w:type="spellStart"/>
+      <w:r>
+        <w:t>BitKeeper</w:t>
+      </w:r>
+      <w:proofErr w:type="spellEnd"/>
+      <w:r>
+        <w:t xml:space="preserve">. </w:t>
+      </w:r>
+    </w:p>
+    <w:p>
+      <w:pPr>
+        <w:pStyle w:val="normal0"/>
+        <w:jc w:val="both"/>
+      </w:pPr>
+      <w:r>
+        <w:t>Algunos de los objetivos del nuevo sistema fueron los siguientes:</w:t>
+      </w:r>
+    </w:p>
+    <w:p>
+      <w:pPr>
+        <w:pStyle w:val="normal0"/>
+        <w:numPr>
+          <w:ilvl w:val="0"/>
+          <w:numId w:val="16"/>
+        </w:numPr>
+        <w:spacing w:after="0"/>
+        <w:ind w:hanging="360"/>
+        <w:contextualSpacing/>
+        <w:jc w:val="both"/>
+      </w:pPr>
+      <w:r>
+        <w:t>Velocidad</w:t>
+      </w:r>
+    </w:p>
+    <w:p>
+      <w:pPr>
+        <w:pStyle w:val="normal0"/>
+        <w:numPr>
+          <w:ilvl w:val="0"/>
+          <w:numId w:val="16"/>
+        </w:numPr>
+        <w:spacing w:after="0"/>
+        <w:ind w:hanging="360"/>
+        <w:contextualSpacing/>
+        <w:jc w:val="both"/>
+      </w:pPr>
+      <w:r>
+        <w:t>Diseño sencillo</w:t>
+      </w:r>
+    </w:p>
+    <w:p>
+      <w:pPr>
+        <w:pStyle w:val="normal0"/>
+        <w:numPr>
+          <w:ilvl w:val="0"/>
+          <w:numId w:val="16"/>
+        </w:numPr>
+        <w:spacing w:after="0"/>
+        <w:ind w:hanging="360"/>
+        <w:contextualSpacing/>
+        <w:jc w:val="both"/>
+      </w:pPr>
+      <w:r>
+        <w:t>Desarrollo no lineal (miles de ramas paralelas)</w:t>
+      </w:r>
+    </w:p>
+    <w:p>
+      <w:pPr>
+        <w:pStyle w:val="normal0"/>
+        <w:numPr>
+          <w:ilvl w:val="0"/>
+          <w:numId w:val="16"/>
+        </w:numPr>
+        <w:spacing w:after="0"/>
+        <w:ind w:hanging="360"/>
+        <w:contextualSpacing/>
+        <w:jc w:val="both"/>
+      </w:pPr>
+      <w:r>
+        <w:t>Completamente distribuido</w:t>
+      </w:r>
+    </w:p>
+    <w:p>
+      <w:pPr>
+        <w:pStyle w:val="normal0"/>
+        <w:numPr>
+          <w:ilvl w:val="0"/>
+          <w:numId w:val="16"/>
+        </w:numPr>
+        <w:ind w:hanging="360"/>
+        <w:contextualSpacing/>
+        <w:jc w:val="both"/>
+      </w:pPr>
+      <w:r>
+        <w:t xml:space="preserve">Capaz de manejar grandes proyectos de manera eficiente </w:t>
+      </w:r>
+    </w:p>
+    <w:p>
+      <w:pPr>
+        <w:pStyle w:val="normal0"/>
+        <w:jc w:val="both"/>
+      </w:pPr>
+      <w:r>
+        <w:t>Desde su nacimiento en 2005, ha evolucionado y madurado para ser fácil de usar y aún conservar estas cualidades iniciales. Es tremendamente rápido y muy eficiente con grandes proyectos.</w:t>
+      </w:r>
+    </w:p>
+    <w:p>
+      <w:pPr>
+        <w:pStyle w:val="normal0"/>
+        <w:jc w:val="both"/>
+      </w:pPr>
+      <w:proofErr w:type="spellStart"/>
+      <w:r>
+        <w:t>Git</w:t>
+      </w:r>
+      <w:proofErr w:type="spellEnd"/>
+      <w:r>
+        <w:t xml:space="preserve"> se enorgullece de ser un sistema rápido y eficaz, y muchos grandes proyectos de código abierto lo usan para alimentar sus repositorios; Proyectos como: Linux Kernel , VINO , </w:t>
+      </w:r>
+      <w:proofErr w:type="spellStart"/>
+      <w:r>
+        <w:t>Fedora</w:t>
+      </w:r>
+      <w:proofErr w:type="spellEnd"/>
+      <w:r>
+        <w:t>.</w:t>
+      </w:r>
+    </w:p>
+    <w:p>
+      <w:pPr>
+        <w:pStyle w:val="normal0"/>
+        <w:jc w:val="both"/>
+      </w:pPr>
+      <w:proofErr w:type="spellStart"/>
+      <w:r>
+        <w:rPr>
+          <w:rFonts w:ascii="Cambria" w:eastAsia="Cambria" w:hAnsi="Cambria" w:cs="Cambria"/>
+          <w:b/>
+          <w:i/>
+          <w:color w:val="4F81BD"/>
         </w:rPr>
         <w:lastRenderedPageBreak/>
+        <w:t>GitHub</w:t>
+      </w:r>
+      <w:proofErr w:type="spellEnd"/>
+      <w:r>
+        <w:t xml:space="preserve"> ha ayudado recientemente establecer </w:t>
+      </w:r>
+      <w:proofErr w:type="spellStart"/>
+      <w:r>
         <w:t>Git</w:t>
       </w:r>
       <w:proofErr w:type="spellEnd"/>
       <w:r>
-        <w:t xml:space="preserve"> es una de las herramientas que está teniendo un rápido ascenso de los sistemas de control de versiones, teniendo un gran impacto para la comunidad de desarrollo web.  </w:t>
-      </w:r>
-    </w:p>
-    <w:p>
-      <w:r>
-        <w:t xml:space="preserve">Comenzó gracias al núcleo de Linux que es un proyecto de software de código abierto con un alcance bastante importante. Durante los inicios de este, los cambios en el software se pasaron en forma de parches y archivos. Luego, el proyecto del núcleo de Linux empezó a usar controlador propietario llamado </w:t>
+        <w:t xml:space="preserve"> como un gran sistema de control de versiones, ofreciendo una hermosa parte delantera para muchos proyectos grandes, como </w:t>
       </w:r>
       <w:proofErr w:type="spellStart"/>
       <w:r>
-        <w:t>BitKeeper</w:t>
+        <w:t>Rails</w:t>
       </w:r>
       <w:proofErr w:type="spellEnd"/>
       <w:r>
-        <w:t xml:space="preserve">. La relación entre la comunidad que desarrollaba el núcleo de Linux y la compañía que desarrollaba </w:t>
+        <w:t xml:space="preserve"> y </w:t>
       </w:r>
       <w:proofErr w:type="spellStart"/>
       <w:r>
-        <w:t>BitKeeper</w:t>
+        <w:t>Prototype</w:t>
       </w:r>
       <w:proofErr w:type="spellEnd"/>
       <w:r>
-        <w:t xml:space="preserve"> se vino abajo, y la herramienta dejó de ser ofrecida gratuitamente. Esto impulsó a la comunidad de desarrollo de Linux (y en particular a </w:t>
+        <w:t xml:space="preserve"> . Sin embargo, </w:t>
       </w:r>
       <w:proofErr w:type="spellStart"/>
       <w:r>
-        <w:t>Linus</w:t>
+        <w:t>Git</w:t>
       </w:r>
       <w:proofErr w:type="spellEnd"/>
       <w:r>
-        <w:t xml:space="preserve"> </w:t>
+        <w:t xml:space="preserve"> no es tan fácil de aprender como CVS o SVN, así que es mucho más difícil de usar para un principiante.</w:t>
+      </w:r>
+    </w:p>
+    <w:p>
+      <w:pPr>
+        <w:pStyle w:val="normal0"/>
+        <w:jc w:val="both"/>
+      </w:pPr>
+      <w:r>
+        <w:t xml:space="preserve">La principal diferencia entre </w:t>
       </w:r>
       <w:proofErr w:type="spellStart"/>
       <w:r>
-        <w:t>Torvalds</w:t>
+        <w:t>Git</w:t>
       </w:r>
       <w:proofErr w:type="spellEnd"/>
       <w:r>
-        <w:t xml:space="preserve">, el creador de Linux) a desarrollar su propia herramienta basada en algunas de las lecciones que aprendieron durante el uso de </w:t>
+        <w:t xml:space="preserve"> y cualquier otro VCS (</w:t>
       </w:r>
       <w:proofErr w:type="spellStart"/>
       <w:r>
-        <w:t>BitKeeper</w:t>
+        <w:t>Subversion</w:t>
       </w:r>
       <w:proofErr w:type="spellEnd"/>
       <w:r>
-        <w:t xml:space="preserve">. </w:t>
-      </w:r>
-    </w:p>
-    <w:p>
-      <w:r>
-        <w:t>Algunos de los objetivos del nuevo sistema fueron los siguientes:</w:t>
-      </w:r>
-    </w:p>
-    <w:p>
-      <w:pPr>
-        <w:pStyle w:val="Prrafodelista"/>
-        <w:numPr>
-          <w:ilvl w:val="0"/>
-          <w:numId w:val="14"/>
-        </w:numPr>
-      </w:pPr>
-      <w:r>
-        <w:t>Velocidad</w:t>
-      </w:r>
-    </w:p>
-    <w:p>
-      <w:pPr>
-        <w:pStyle w:val="Prrafodelista"/>
-        <w:numPr>
-          <w:ilvl w:val="0"/>
-          <w:numId w:val="14"/>
-        </w:numPr>
-      </w:pPr>
-      <w:r>
-        <w:t>Diseño sencillo</w:t>
-      </w:r>
-    </w:p>
-    <w:p>
-      <w:pPr>
-        <w:pStyle w:val="Prrafodelista"/>
-        <w:numPr>
-          <w:ilvl w:val="0"/>
-          <w:numId w:val="14"/>
-        </w:numPr>
-      </w:pPr>
-      <w:r>
-        <w:t>Desarrollo no lineal (miles de ramas paralelas)</w:t>
-      </w:r>
-    </w:p>
-    <w:p>
-      <w:pPr>
-        <w:pStyle w:val="Prrafodelista"/>
-        <w:numPr>
-          <w:ilvl w:val="0"/>
-          <w:numId w:val="14"/>
-        </w:numPr>
-      </w:pPr>
-      <w:r>
-        <w:t>Completamente distribuido</w:t>
-      </w:r>
-    </w:p>
-    <w:p>
-      <w:pPr>
-        <w:pStyle w:val="Prrafodelista"/>
-        <w:numPr>
-          <w:ilvl w:val="0"/>
-          <w:numId w:val="14"/>
-        </w:numPr>
-      </w:pPr>
-      <w:r>
-        <w:t xml:space="preserve">Capaz de manejar grandes proyectos de manera eficiente </w:t>
-      </w:r>
-    </w:p>
-    <w:p>
-      <w:r>
-        <w:t>Desde su nacimiento en 2005, ha evolucionado y madurado para ser fácil de usar y aún conservar estas cualidades iniciales. Es tremendamente rápido y muy eficiente con grandes proyectos.</w:t>
-      </w:r>
-    </w:p>
-    <w:p>
+        <w:t xml:space="preserve"> y compañía incluidos) es cómo </w:t>
+      </w:r>
       <w:proofErr w:type="spellStart"/>
       <w:r>
         <w:t>Git</w:t>
       </w:r>
       <w:proofErr w:type="spellEnd"/>
       <w:r>
-        <w:t xml:space="preserve"> se enorgullece de ser un sistema rápido y eficaz, y muchos grandes proyectos de código abierto lo usan para alimentar sus repositorios; Proyectos como: Linux Kernel , VINO , </w:t>
-      </w:r>
-      <w:proofErr w:type="spellStart"/>
-      <w:r>
-        <w:t>Fedora</w:t>
-      </w:r>
-      <w:proofErr w:type="spellEnd"/>
-      <w:r>
-        <w:t>.</w:t>
-      </w:r>
-    </w:p>
-    <w:p>
-      <w:proofErr w:type="spellStart"/>
-      <w:r>
-        <w:rPr>
-          <w:b/>
-        </w:rPr>
-        <w:t>GitHub</w:t>
-      </w:r>
-      <w:proofErr w:type="spellEnd"/>
-      <w:r>
-        <w:t xml:space="preserve"> ha ayudado recientemente establecer </w:t>
-      </w:r>
-      <w:proofErr w:type="spellStart"/>
-      <w:r>
-        <w:t>Git</w:t>
-      </w:r>
-      <w:proofErr w:type="spellEnd"/>
-      <w:r>
-        <w:t xml:space="preserve"> como un gran sistema de control de versiones, ofreciendo una hermosa parte delantera para muchos proyectos grandes, como </w:t>
-      </w:r>
-      <w:proofErr w:type="spellStart"/>
-      <w:r>
-        <w:t>Rails</w:t>
-      </w:r>
-      <w:proofErr w:type="spellEnd"/>
-      <w:r>
-        <w:t xml:space="preserve"> y </w:t>
-      </w:r>
-      <w:proofErr w:type="spellStart"/>
-      <w:r>
-        <w:t>Prototype</w:t>
-      </w:r>
-      <w:proofErr w:type="spellEnd"/>
-      <w:r>
-        <w:t xml:space="preserve"> . Sin embargo, </w:t>
-      </w:r>
-      <w:proofErr w:type="spellStart"/>
-      <w:r>
-        <w:t>Git</w:t>
-      </w:r>
-      <w:proofErr w:type="spellEnd"/>
-      <w:r>
-        <w:t xml:space="preserve"> no es tan fácil de aprender como CVS o SVN, así que es mucho más difícil de usar para un principiante.</w:t>
-      </w:r>
-    </w:p>
-    <w:p>
-      <w:r>
-        <w:t xml:space="preserve">La principal diferencia entre </w:t>
-      </w:r>
-      <w:proofErr w:type="spellStart"/>
-      <w:r>
-        <w:t>Git</w:t>
-      </w:r>
-      <w:proofErr w:type="spellEnd"/>
-      <w:r>
-        <w:t xml:space="preserve"> y cualquier otro VCS (Subversion y compañía incluidos) es cómo </w:t>
-      </w:r>
-      <w:proofErr w:type="spellStart"/>
-      <w:r>
-        <w:t>Git</w:t>
-      </w:r>
-      <w:proofErr w:type="spellEnd"/>
-      <w:r>
         <w:t xml:space="preserve"> modela sus datos. Conceptualmente, la mayoría de los sistemas almacenan la información como una lista de cambios en los archivos. Estos sistemas modelan la información que almacenan como un conjunto de archivos y las modificaciones hechas sobre cada uno de ellos a lo largo del tiempo. Tienden a almacenar los datos como cambios de cada archivo respecto a una versión base.</w:t>
       </w:r>
     </w:p>
     <w:p>
+      <w:pPr>
+        <w:pStyle w:val="normal0"/>
+        <w:jc w:val="both"/>
+      </w:pPr>
       <w:r>
         <w:rPr>
           <w:noProof/>
-          <w:lang w:eastAsia="es-AR"/>
         </w:rPr>
-        <w:lastRenderedPageBreak/>
         <w:drawing>
           <wp:inline distT="0" distB="0" distL="0" distR="0">
             <wp:extent cx="4765040" cy="2125980"/>
             <wp:effectExtent l="0" t="0" r="0" b="0"/>
-            <wp:docPr id="1" name="image01.png" descr="https://git-scm.com/figures/18333fig0104-tn.png"/>
+            <wp:docPr id="6" name="image11.png" descr="https://git-scm.com/figures/18333fig0104-tn.png"/>
             <wp:cNvGraphicFramePr/>
             <a:graphic xmlns:a="http://schemas.openxmlformats.org/drawingml/2006/main">
               <a:graphicData uri="http://schemas.openxmlformats.org/drawingml/2006/picture">
                 <pic:pic xmlns:pic="http://schemas.openxmlformats.org/drawingml/2006/picture">
                   <pic:nvPicPr>
-                    <pic:cNvPr id="0" name="image01.png" descr="https://git-scm.com/figures/18333fig0104-tn.png"/>
+                    <pic:cNvPr id="0" name="image11.png" descr="https://git-scm.com/figures/18333fig0104-tn.png"/>
                     <pic:cNvPicPr preferRelativeResize="0"/>
                   </pic:nvPicPr>
                   <pic:blipFill>
@@ -464,6 +919,10 @@
       </w:r>
     </w:p>
     <w:p>
+      <w:pPr>
+        <w:pStyle w:val="normal0"/>
+        <w:jc w:val="both"/>
+      </w:pPr>
       <w:proofErr w:type="spellStart"/>
       <w:r>
         <w:t>Git</w:t>
@@ -482,25 +941,28 @@
       </w:r>
     </w:p>
     <w:p>
+      <w:pPr>
+        <w:pStyle w:val="normal0"/>
+        <w:jc w:val="both"/>
+      </w:pPr>
       <w:r>
         <w:t xml:space="preserve"> </w:t>
       </w:r>
       <w:r>
         <w:rPr>
           <w:noProof/>
-          <w:lang w:eastAsia="es-AR"/>
         </w:rPr>
         <w:drawing>
           <wp:inline distT="0" distB="0" distL="0" distR="0">
             <wp:extent cx="4765040" cy="2111375"/>
             <wp:effectExtent l="0" t="0" r="0" b="0"/>
-            <wp:docPr id="2" name="image03.png" descr="https://git-scm.com/figures/18333fig0105-tn.png"/>
+            <wp:docPr id="7" name="image12.png" descr="https://git-scm.com/figures/18333fig0105-tn.png"/>
             <wp:cNvGraphicFramePr/>
             <a:graphic xmlns:a="http://schemas.openxmlformats.org/drawingml/2006/main">
               <a:graphicData uri="http://schemas.openxmlformats.org/drawingml/2006/picture">
                 <pic:pic xmlns:pic="http://schemas.openxmlformats.org/drawingml/2006/picture">
                   <pic:nvPicPr>
-                    <pic:cNvPr id="0" name="image03.png" descr="https://git-scm.com/figures/18333fig0105-tn.png"/>
+                    <pic:cNvPr id="0" name="image12.png" descr="https://git-scm.com/figures/18333fig0105-tn.png"/>
                     <pic:cNvPicPr preferRelativeResize="0"/>
                   </pic:nvPicPr>
                   <pic:blipFill>
@@ -527,17 +989,26 @@
         </w:drawing>
       </w:r>
     </w:p>
-    <w:p/>
-    <w:p>
-      <w:r>
+    <w:p>
+      <w:pPr>
+        <w:pStyle w:val="normal0"/>
+        <w:jc w:val="both"/>
+      </w:pPr>
+    </w:p>
+    <w:p>
+      <w:pPr>
+        <w:pStyle w:val="normal0"/>
+        <w:jc w:val="both"/>
+      </w:pPr>
+      <w:r>
+        <w:lastRenderedPageBreak/>
         <w:t>Almacena la información como instantáneas del proyecto a lo largo del tiempo.</w:t>
       </w:r>
     </w:p>
     <w:p>
       <w:pPr>
-        <w:rPr>
-          <w:i/>
-        </w:rPr>
+        <w:pStyle w:val="normal0"/>
+        <w:jc w:val="both"/>
       </w:pPr>
       <w:r>
         <w:rPr>
@@ -547,6 +1018,15 @@
       </w:r>
     </w:p>
     <w:p>
+      <w:pPr>
+        <w:pStyle w:val="normal0"/>
+        <w:jc w:val="both"/>
+      </w:pPr>
+      <w:r>
+        <w:t>Alguna de las desventajas que podemos encontrar es que no hay muchos entornos de desarrollo integrados, aunque esto va disminuyendo ya que los principales entornos empiezan a estar integrados. Otra desventaja puede ser que se requiera un poco de documentación a la hora de empezar a utilizarlo, ya que hay algunos conceptos nuevos en él.</w:t>
+      </w:r>
+    </w:p>
+    <w:p>
       <w:r>
         <w:t>2 –</w:t>
       </w:r>
@@ -557,7 +1037,6 @@
           <w:noProof/>
           <w:lang w:eastAsia="es-AR"/>
         </w:rPr>
-        <w:lastRenderedPageBreak/>
         <w:drawing>
           <wp:inline distT="0" distB="0" distL="0" distR="0">
             <wp:extent cx="5612130" cy="3083674"/>
@@ -601,6 +1080,7 @@
           <w:noProof/>
           <w:lang w:eastAsia="es-AR"/>
         </w:rPr>
+        <w:lastRenderedPageBreak/>
         <w:drawing>
           <wp:inline distT="0" distB="0" distL="0" distR="0">
             <wp:extent cx="5612130" cy="3127443"/>
@@ -644,7 +1124,6 @@
           <w:noProof/>
           <w:lang w:eastAsia="es-AR"/>
         </w:rPr>
-        <w:lastRenderedPageBreak/>
         <w:drawing>
           <wp:inline distT="0" distB="0" distL="0" distR="0">
             <wp:extent cx="5612130" cy="3120390"/>
@@ -681,8 +1160,8 @@
           </wp:inline>
         </w:drawing>
       </w:r>
-      <w:bookmarkStart w:id="0" w:name="_GoBack"/>
-      <w:bookmarkEnd w:id="0"/>
+      <w:bookmarkStart w:id="1" w:name="_GoBack"/>
+      <w:bookmarkEnd w:id="1"/>
     </w:p>
     <w:p>
       <w:r>
@@ -740,6 +1219,7 @@
         </w:numPr>
       </w:pPr>
       <w:r>
+        <w:lastRenderedPageBreak/>
         <w:t xml:space="preserve">permite realizar distintas ramas de código,  posibilitando que se trabaje sobre distintas funciones de una misma aplicación en ambientes distintos y poder unificar las </w:t>
       </w:r>
       <w:r>
@@ -770,6 +1250,119 @@
 <file path=word/numbering.xml><?xml version="1.0" encoding="utf-8"?>
 <w:numbering xmlns:ve="http://schemas.openxmlformats.org/markup-compatibility/2006" xmlns:o="urn:schemas-microsoft-com:office:office" xmlns:r="http://schemas.openxmlformats.org/officeDocument/2006/relationships" xmlns:m="http://schemas.openxmlformats.org/officeDocument/2006/math" xmlns:v="urn:schemas-microsoft-com:vml" xmlns:wp="http://schemas.openxmlformats.org/drawingml/2006/wordprocessingDrawing" xmlns:w10="urn:schemas-microsoft-com:office:word" xmlns:w="http://schemas.openxmlformats.org/wordprocessingml/2006/main" xmlns:wne="http://schemas.microsoft.com/office/word/2006/wordml">
   <w:abstractNum w:abstractNumId="0">
+    <w:nsid w:val="00127119"/>
+    <w:multiLevelType w:val="multilevel"/>
+    <w:tmpl w:val="26B07D12"/>
+    <w:lvl w:ilvl="0">
+      <w:start w:val="1"/>
+      <w:numFmt w:val="bullet"/>
+      <w:lvlText w:val="●"/>
+      <w:lvlJc w:val="left"/>
+      <w:pPr>
+        <w:ind w:left="360" w:firstLine="0"/>
+      </w:pPr>
+      <w:rPr>
+        <w:rFonts w:ascii="Arial" w:eastAsia="Arial" w:hAnsi="Arial" w:cs="Arial"/>
+      </w:rPr>
+    </w:lvl>
+    <w:lvl w:ilvl="1">
+      <w:start w:val="1"/>
+      <w:numFmt w:val="bullet"/>
+      <w:lvlText w:val="o"/>
+      <w:lvlJc w:val="left"/>
+      <w:pPr>
+        <w:ind w:left="1080" w:firstLine="720"/>
+      </w:pPr>
+      <w:rPr>
+        <w:rFonts w:ascii="Arial" w:eastAsia="Arial" w:hAnsi="Arial" w:cs="Arial"/>
+      </w:rPr>
+    </w:lvl>
+    <w:lvl w:ilvl="2">
+      <w:start w:val="1"/>
+      <w:numFmt w:val="bullet"/>
+      <w:lvlText w:val="▪"/>
+      <w:lvlJc w:val="left"/>
+      <w:pPr>
+        <w:ind w:left="1800" w:firstLine="1440"/>
+      </w:pPr>
+      <w:rPr>
+        <w:rFonts w:ascii="Arial" w:eastAsia="Arial" w:hAnsi="Arial" w:cs="Arial"/>
+      </w:rPr>
+    </w:lvl>
+    <w:lvl w:ilvl="3">
+      <w:start w:val="1"/>
+      <w:numFmt w:val="bullet"/>
+      <w:lvlText w:val="●"/>
+      <w:lvlJc w:val="left"/>
+      <w:pPr>
+        <w:ind w:left="2520" w:firstLine="2160"/>
+      </w:pPr>
+      <w:rPr>
+        <w:rFonts w:ascii="Arial" w:eastAsia="Arial" w:hAnsi="Arial" w:cs="Arial"/>
+      </w:rPr>
+    </w:lvl>
+    <w:lvl w:ilvl="4">
+      <w:start w:val="1"/>
+      <w:numFmt w:val="bullet"/>
+      <w:lvlText w:val="o"/>
+      <w:lvlJc w:val="left"/>
+      <w:pPr>
+        <w:ind w:left="3240" w:firstLine="2880"/>
+      </w:pPr>
+      <w:rPr>
+        <w:rFonts w:ascii="Arial" w:eastAsia="Arial" w:hAnsi="Arial" w:cs="Arial"/>
+      </w:rPr>
+    </w:lvl>
+    <w:lvl w:ilvl="5">
+      <w:start w:val="1"/>
+      <w:numFmt w:val="bullet"/>
+      <w:lvlText w:val="▪"/>
+      <w:lvlJc w:val="left"/>
+      <w:pPr>
+        <w:ind w:left="3960" w:firstLine="3600"/>
+      </w:pPr>
+      <w:rPr>
+        <w:rFonts w:ascii="Arial" w:eastAsia="Arial" w:hAnsi="Arial" w:cs="Arial"/>
+      </w:rPr>
+    </w:lvl>
+    <w:lvl w:ilvl="6">
+      <w:start w:val="1"/>
+      <w:numFmt w:val="bullet"/>
+      <w:lvlText w:val="●"/>
+      <w:lvlJc w:val="left"/>
+      <w:pPr>
+        <w:ind w:left="4680" w:firstLine="4320"/>
+      </w:pPr>
+      <w:rPr>
+        <w:rFonts w:ascii="Arial" w:eastAsia="Arial" w:hAnsi="Arial" w:cs="Arial"/>
+      </w:rPr>
+    </w:lvl>
+    <w:lvl w:ilvl="7">
+      <w:start w:val="1"/>
+      <w:numFmt w:val="bullet"/>
+      <w:lvlText w:val="o"/>
+      <w:lvlJc w:val="left"/>
+      <w:pPr>
+        <w:ind w:left="5400" w:firstLine="5040"/>
+      </w:pPr>
+      <w:rPr>
+        <w:rFonts w:ascii="Arial" w:eastAsia="Arial" w:hAnsi="Arial" w:cs="Arial"/>
+      </w:rPr>
+    </w:lvl>
+    <w:lvl w:ilvl="8">
+      <w:start w:val="1"/>
+      <w:numFmt w:val="bullet"/>
+      <w:lvlText w:val="▪"/>
+      <w:lvlJc w:val="left"/>
+      <w:pPr>
+        <w:ind w:left="6120" w:firstLine="5760"/>
+      </w:pPr>
+      <w:rPr>
+        <w:rFonts w:ascii="Arial" w:eastAsia="Arial" w:hAnsi="Arial" w:cs="Arial"/>
+      </w:rPr>
+    </w:lvl>
+  </w:abstractNum>
+  <w:abstractNum w:abstractNumId="1">
     <w:nsid w:val="05B934C1"/>
     <w:multiLevelType w:val="hybridMultilevel"/>
     <w:tmpl w:val="1F045BC2"/>
@@ -881,7 +1474,7 @@
       </w:rPr>
     </w:lvl>
   </w:abstractNum>
-  <w:abstractNum w:abstractNumId="1">
+  <w:abstractNum w:abstractNumId="2">
     <w:nsid w:val="05F94E20"/>
     <w:multiLevelType w:val="hybridMultilevel"/>
     <w:tmpl w:val="B348762A"/>
@@ -994,7 +1587,7 @@
       </w:rPr>
     </w:lvl>
   </w:abstractNum>
-  <w:abstractNum w:abstractNumId="2">
+  <w:abstractNum w:abstractNumId="3">
     <w:nsid w:val="08205F2D"/>
     <w:multiLevelType w:val="hybridMultilevel"/>
     <w:tmpl w:val="BA667284"/>
@@ -1106,7 +1699,7 @@
       </w:rPr>
     </w:lvl>
   </w:abstractNum>
-  <w:abstractNum w:abstractNumId="3">
+  <w:abstractNum w:abstractNumId="4">
     <w:nsid w:val="10472576"/>
     <w:multiLevelType w:val="hybridMultilevel"/>
     <w:tmpl w:val="904E9F42"/>
@@ -1218,7 +1811,7 @@
       </w:rPr>
     </w:lvl>
   </w:abstractNum>
-  <w:abstractNum w:abstractNumId="4">
+  <w:abstractNum w:abstractNumId="5">
     <w:nsid w:val="175C53C1"/>
     <w:multiLevelType w:val="multilevel"/>
     <w:tmpl w:val="2C0A0021"/>
@@ -1331,7 +1924,7 @@
       </w:rPr>
     </w:lvl>
   </w:abstractNum>
-  <w:abstractNum w:abstractNumId="5">
+  <w:abstractNum w:abstractNumId="6">
     <w:nsid w:val="1F397670"/>
     <w:multiLevelType w:val="hybridMultilevel"/>
     <w:tmpl w:val="442E1296"/>
@@ -1443,7 +2036,120 @@
       </w:rPr>
     </w:lvl>
   </w:abstractNum>
-  <w:abstractNum w:abstractNumId="6">
+  <w:abstractNum w:abstractNumId="7">
+    <w:nsid w:val="20E07495"/>
+    <w:multiLevelType w:val="multilevel"/>
+    <w:tmpl w:val="A7AE6538"/>
+    <w:lvl w:ilvl="0">
+      <w:start w:val="1"/>
+      <w:numFmt w:val="bullet"/>
+      <w:lvlText w:val="✓"/>
+      <w:lvlJc w:val="left"/>
+      <w:pPr>
+        <w:ind w:left="720" w:firstLine="360"/>
+      </w:pPr>
+      <w:rPr>
+        <w:rFonts w:ascii="Arial" w:eastAsia="Arial" w:hAnsi="Arial" w:cs="Arial"/>
+      </w:rPr>
+    </w:lvl>
+    <w:lvl w:ilvl="1">
+      <w:start w:val="1"/>
+      <w:numFmt w:val="bullet"/>
+      <w:lvlText w:val="o"/>
+      <w:lvlJc w:val="left"/>
+      <w:pPr>
+        <w:ind w:left="1440" w:firstLine="1080"/>
+      </w:pPr>
+      <w:rPr>
+        <w:rFonts w:ascii="Arial" w:eastAsia="Arial" w:hAnsi="Arial" w:cs="Arial"/>
+      </w:rPr>
+    </w:lvl>
+    <w:lvl w:ilvl="2">
+      <w:start w:val="1"/>
+      <w:numFmt w:val="bullet"/>
+      <w:lvlText w:val="▪"/>
+      <w:lvlJc w:val="left"/>
+      <w:pPr>
+        <w:ind w:left="2160" w:firstLine="1800"/>
+      </w:pPr>
+      <w:rPr>
+        <w:rFonts w:ascii="Arial" w:eastAsia="Arial" w:hAnsi="Arial" w:cs="Arial"/>
+      </w:rPr>
+    </w:lvl>
+    <w:lvl w:ilvl="3">
+      <w:start w:val="1"/>
+      <w:numFmt w:val="bullet"/>
+      <w:lvlText w:val="●"/>
+      <w:lvlJc w:val="left"/>
+      <w:pPr>
+        <w:ind w:left="2880" w:firstLine="2520"/>
+      </w:pPr>
+      <w:rPr>
+        <w:rFonts w:ascii="Arial" w:eastAsia="Arial" w:hAnsi="Arial" w:cs="Arial"/>
+      </w:rPr>
+    </w:lvl>
+    <w:lvl w:ilvl="4">
+      <w:start w:val="1"/>
+      <w:numFmt w:val="bullet"/>
+      <w:lvlText w:val="o"/>
+      <w:lvlJc w:val="left"/>
+      <w:pPr>
+        <w:ind w:left="3600" w:firstLine="3240"/>
+      </w:pPr>
+      <w:rPr>
+        <w:rFonts w:ascii="Arial" w:eastAsia="Arial" w:hAnsi="Arial" w:cs="Arial"/>
+      </w:rPr>
+    </w:lvl>
+    <w:lvl w:ilvl="5">
+      <w:start w:val="1"/>
+      <w:numFmt w:val="bullet"/>
+      <w:lvlText w:val="▪"/>
+      <w:lvlJc w:val="left"/>
+      <w:pPr>
+        <w:ind w:left="4320" w:firstLine="3960"/>
+      </w:pPr>
+      <w:rPr>
+        <w:rFonts w:ascii="Arial" w:eastAsia="Arial" w:hAnsi="Arial" w:cs="Arial"/>
+      </w:rPr>
+    </w:lvl>
+    <w:lvl w:ilvl="6">
+      <w:start w:val="1"/>
+      <w:numFmt w:val="bullet"/>
+      <w:lvlText w:val="●"/>
+      <w:lvlJc w:val="left"/>
+      <w:pPr>
+        <w:ind w:left="5040" w:firstLine="4680"/>
+      </w:pPr>
+      <w:rPr>
+        <w:rFonts w:ascii="Arial" w:eastAsia="Arial" w:hAnsi="Arial" w:cs="Arial"/>
+      </w:rPr>
+    </w:lvl>
+    <w:lvl w:ilvl="7">
+      <w:start w:val="1"/>
+      <w:numFmt w:val="bullet"/>
+      <w:lvlText w:val="o"/>
+      <w:lvlJc w:val="left"/>
+      <w:pPr>
+        <w:ind w:left="5760" w:firstLine="5400"/>
+      </w:pPr>
+      <w:rPr>
+        <w:rFonts w:ascii="Arial" w:eastAsia="Arial" w:hAnsi="Arial" w:cs="Arial"/>
+      </w:rPr>
+    </w:lvl>
+    <w:lvl w:ilvl="8">
+      <w:start w:val="1"/>
+      <w:numFmt w:val="bullet"/>
+      <w:lvlText w:val="▪"/>
+      <w:lvlJc w:val="left"/>
+      <w:pPr>
+        <w:ind w:left="6480" w:firstLine="6120"/>
+      </w:pPr>
+      <w:rPr>
+        <w:rFonts w:ascii="Arial" w:eastAsia="Arial" w:hAnsi="Arial" w:cs="Arial"/>
+      </w:rPr>
+    </w:lvl>
+  </w:abstractNum>
+  <w:abstractNum w:abstractNumId="8">
     <w:nsid w:val="2D1F3952"/>
     <w:multiLevelType w:val="hybridMultilevel"/>
     <w:tmpl w:val="57FE4086"/>
@@ -1555,7 +2261,7 @@
       </w:rPr>
     </w:lvl>
   </w:abstractNum>
-  <w:abstractNum w:abstractNumId="7">
+  <w:abstractNum w:abstractNumId="9">
     <w:nsid w:val="305B45E7"/>
     <w:multiLevelType w:val="hybridMultilevel"/>
     <w:tmpl w:val="38F0C0D8"/>
@@ -1667,7 +2373,7 @@
       </w:rPr>
     </w:lvl>
   </w:abstractNum>
-  <w:abstractNum w:abstractNumId="8">
+  <w:abstractNum w:abstractNumId="10">
     <w:nsid w:val="31A66666"/>
     <w:multiLevelType w:val="hybridMultilevel"/>
     <w:tmpl w:val="C8C00F3A"/>
@@ -1780,7 +2486,233 @@
       </w:rPr>
     </w:lvl>
   </w:abstractNum>
-  <w:abstractNum w:abstractNumId="9">
+  <w:abstractNum w:abstractNumId="11">
+    <w:nsid w:val="4BDD1314"/>
+    <w:multiLevelType w:val="multilevel"/>
+    <w:tmpl w:val="4632432E"/>
+    <w:lvl w:ilvl="0">
+      <w:start w:val="1"/>
+      <w:numFmt w:val="bullet"/>
+      <w:lvlText w:val="●"/>
+      <w:lvlJc w:val="left"/>
+      <w:pPr>
+        <w:ind w:left="720" w:firstLine="360"/>
+      </w:pPr>
+      <w:rPr>
+        <w:rFonts w:ascii="Arial" w:eastAsia="Arial" w:hAnsi="Arial" w:cs="Arial"/>
+      </w:rPr>
+    </w:lvl>
+    <w:lvl w:ilvl="1">
+      <w:start w:val="1"/>
+      <w:numFmt w:val="bullet"/>
+      <w:lvlText w:val="o"/>
+      <w:lvlJc w:val="left"/>
+      <w:pPr>
+        <w:ind w:left="1440" w:firstLine="1080"/>
+      </w:pPr>
+      <w:rPr>
+        <w:rFonts w:ascii="Arial" w:eastAsia="Arial" w:hAnsi="Arial" w:cs="Arial"/>
+      </w:rPr>
+    </w:lvl>
+    <w:lvl w:ilvl="2">
+      <w:start w:val="1"/>
+      <w:numFmt w:val="bullet"/>
+      <w:lvlText w:val="▪"/>
+      <w:lvlJc w:val="left"/>
+      <w:pPr>
+        <w:ind w:left="2160" w:firstLine="1800"/>
+      </w:pPr>
+      <w:rPr>
+        <w:rFonts w:ascii="Arial" w:eastAsia="Arial" w:hAnsi="Arial" w:cs="Arial"/>
+      </w:rPr>
+    </w:lvl>
+    <w:lvl w:ilvl="3">
+      <w:start w:val="1"/>
+      <w:numFmt w:val="bullet"/>
+      <w:lvlText w:val="●"/>
+      <w:lvlJc w:val="left"/>
+      <w:pPr>
+        <w:ind w:left="2880" w:firstLine="2520"/>
+      </w:pPr>
+      <w:rPr>
+        <w:rFonts w:ascii="Arial" w:eastAsia="Arial" w:hAnsi="Arial" w:cs="Arial"/>
+      </w:rPr>
+    </w:lvl>
+    <w:lvl w:ilvl="4">
+      <w:start w:val="1"/>
+      <w:numFmt w:val="bullet"/>
+      <w:lvlText w:val="o"/>
+      <w:lvlJc w:val="left"/>
+      <w:pPr>
+        <w:ind w:left="3600" w:firstLine="3240"/>
+      </w:pPr>
+      <w:rPr>
+        <w:rFonts w:ascii="Arial" w:eastAsia="Arial" w:hAnsi="Arial" w:cs="Arial"/>
+      </w:rPr>
+    </w:lvl>
+    <w:lvl w:ilvl="5">
+      <w:start w:val="1"/>
+      <w:numFmt w:val="bullet"/>
+      <w:lvlText w:val="▪"/>
+      <w:lvlJc w:val="left"/>
+      <w:pPr>
+        <w:ind w:left="4320" w:firstLine="3960"/>
+      </w:pPr>
+      <w:rPr>
+        <w:rFonts w:ascii="Arial" w:eastAsia="Arial" w:hAnsi="Arial" w:cs="Arial"/>
+      </w:rPr>
+    </w:lvl>
+    <w:lvl w:ilvl="6">
+      <w:start w:val="1"/>
+      <w:numFmt w:val="bullet"/>
+      <w:lvlText w:val="●"/>
+      <w:lvlJc w:val="left"/>
+      <w:pPr>
+        <w:ind w:left="5040" w:firstLine="4680"/>
+      </w:pPr>
+      <w:rPr>
+        <w:rFonts w:ascii="Arial" w:eastAsia="Arial" w:hAnsi="Arial" w:cs="Arial"/>
+      </w:rPr>
+    </w:lvl>
+    <w:lvl w:ilvl="7">
+      <w:start w:val="1"/>
+      <w:numFmt w:val="bullet"/>
+      <w:lvlText w:val="o"/>
+      <w:lvlJc w:val="left"/>
+      <w:pPr>
+        <w:ind w:left="5760" w:firstLine="5400"/>
+      </w:pPr>
+      <w:rPr>
+        <w:rFonts w:ascii="Arial" w:eastAsia="Arial" w:hAnsi="Arial" w:cs="Arial"/>
+      </w:rPr>
+    </w:lvl>
+    <w:lvl w:ilvl="8">
+      <w:start w:val="1"/>
+      <w:numFmt w:val="bullet"/>
+      <w:lvlText w:val="▪"/>
+      <w:lvlJc w:val="left"/>
+      <w:pPr>
+        <w:ind w:left="6480" w:firstLine="6120"/>
+      </w:pPr>
+      <w:rPr>
+        <w:rFonts w:ascii="Arial" w:eastAsia="Arial" w:hAnsi="Arial" w:cs="Arial"/>
+      </w:rPr>
+    </w:lvl>
+  </w:abstractNum>
+  <w:abstractNum w:abstractNumId="12">
+    <w:nsid w:val="4F885E81"/>
+    <w:multiLevelType w:val="multilevel"/>
+    <w:tmpl w:val="97B46E1C"/>
+    <w:lvl w:ilvl="0">
+      <w:start w:val="1"/>
+      <w:numFmt w:val="bullet"/>
+      <w:lvlText w:val="●"/>
+      <w:lvlJc w:val="left"/>
+      <w:pPr>
+        <w:ind w:left="720" w:firstLine="360"/>
+      </w:pPr>
+      <w:rPr>
+        <w:rFonts w:ascii="Arial" w:eastAsia="Arial" w:hAnsi="Arial" w:cs="Arial"/>
+      </w:rPr>
+    </w:lvl>
+    <w:lvl w:ilvl="1">
+      <w:start w:val="1"/>
+      <w:numFmt w:val="bullet"/>
+      <w:lvlText w:val="o"/>
+      <w:lvlJc w:val="left"/>
+      <w:pPr>
+        <w:ind w:left="1440" w:firstLine="1080"/>
+      </w:pPr>
+      <w:rPr>
+        <w:rFonts w:ascii="Arial" w:eastAsia="Arial" w:hAnsi="Arial" w:cs="Arial"/>
+      </w:rPr>
+    </w:lvl>
+    <w:lvl w:ilvl="2">
+      <w:start w:val="1"/>
+      <w:numFmt w:val="bullet"/>
+      <w:lvlText w:val="▪"/>
+      <w:lvlJc w:val="left"/>
+      <w:pPr>
+        <w:ind w:left="2160" w:firstLine="1800"/>
+      </w:pPr>
+      <w:rPr>
+        <w:rFonts w:ascii="Arial" w:eastAsia="Arial" w:hAnsi="Arial" w:cs="Arial"/>
+      </w:rPr>
+    </w:lvl>
+    <w:lvl w:ilvl="3">
+      <w:start w:val="1"/>
+      <w:numFmt w:val="bullet"/>
+      <w:lvlText w:val="●"/>
+      <w:lvlJc w:val="left"/>
+      <w:pPr>
+        <w:ind w:left="2880" w:firstLine="2520"/>
+      </w:pPr>
+      <w:rPr>
+        <w:rFonts w:ascii="Arial" w:eastAsia="Arial" w:hAnsi="Arial" w:cs="Arial"/>
+      </w:rPr>
+    </w:lvl>
+    <w:lvl w:ilvl="4">
+      <w:start w:val="1"/>
+      <w:numFmt w:val="bullet"/>
+      <w:lvlText w:val="o"/>
+      <w:lvlJc w:val="left"/>
+      <w:pPr>
+        <w:ind w:left="3600" w:firstLine="3240"/>
+      </w:pPr>
+      <w:rPr>
+        <w:rFonts w:ascii="Arial" w:eastAsia="Arial" w:hAnsi="Arial" w:cs="Arial"/>
+      </w:rPr>
+    </w:lvl>
+    <w:lvl w:ilvl="5">
+      <w:start w:val="1"/>
+      <w:numFmt w:val="bullet"/>
+      <w:lvlText w:val="▪"/>
+      <w:lvlJc w:val="left"/>
+      <w:pPr>
+        <w:ind w:left="4320" w:firstLine="3960"/>
+      </w:pPr>
+      <w:rPr>
+        <w:rFonts w:ascii="Arial" w:eastAsia="Arial" w:hAnsi="Arial" w:cs="Arial"/>
+      </w:rPr>
+    </w:lvl>
+    <w:lvl w:ilvl="6">
+      <w:start w:val="1"/>
+      <w:numFmt w:val="bullet"/>
+      <w:lvlText w:val="●"/>
+      <w:lvlJc w:val="left"/>
+      <w:pPr>
+        <w:ind w:left="5040" w:firstLine="4680"/>
+      </w:pPr>
+      <w:rPr>
+        <w:rFonts w:ascii="Arial" w:eastAsia="Arial" w:hAnsi="Arial" w:cs="Arial"/>
+      </w:rPr>
+    </w:lvl>
+    <w:lvl w:ilvl="7">
+      <w:start w:val="1"/>
+      <w:numFmt w:val="bullet"/>
+      <w:lvlText w:val="o"/>
+      <w:lvlJc w:val="left"/>
+      <w:pPr>
+        <w:ind w:left="5760" w:firstLine="5400"/>
+      </w:pPr>
+      <w:rPr>
+        <w:rFonts w:ascii="Arial" w:eastAsia="Arial" w:hAnsi="Arial" w:cs="Arial"/>
+      </w:rPr>
+    </w:lvl>
+    <w:lvl w:ilvl="8">
+      <w:start w:val="1"/>
+      <w:numFmt w:val="bullet"/>
+      <w:lvlText w:val="▪"/>
+      <w:lvlJc w:val="left"/>
+      <w:pPr>
+        <w:ind w:left="6480" w:firstLine="6120"/>
+      </w:pPr>
+      <w:rPr>
+        <w:rFonts w:ascii="Arial" w:eastAsia="Arial" w:hAnsi="Arial" w:cs="Arial"/>
+      </w:rPr>
+    </w:lvl>
+  </w:abstractNum>
+  <w:abstractNum w:abstractNumId="13">
     <w:nsid w:val="5307044C"/>
     <w:multiLevelType w:val="hybridMultilevel"/>
     <w:tmpl w:val="F126CA4C"/>
@@ -1892,7 +2824,7 @@
       </w:rPr>
     </w:lvl>
   </w:abstractNum>
-  <w:abstractNum w:abstractNumId="10">
+  <w:abstractNum w:abstractNumId="14">
     <w:nsid w:val="56C05447"/>
     <w:multiLevelType w:val="hybridMultilevel"/>
     <w:tmpl w:val="B942BE74"/>
@@ -2005,7 +2937,7 @@
       </w:rPr>
     </w:lvl>
   </w:abstractNum>
-  <w:abstractNum w:abstractNumId="11">
+  <w:abstractNum w:abstractNumId="15">
     <w:nsid w:val="5A1F2428"/>
     <w:multiLevelType w:val="hybridMultilevel"/>
     <w:tmpl w:val="B9FEC970"/>
@@ -2117,7 +3049,120 @@
       </w:rPr>
     </w:lvl>
   </w:abstractNum>
-  <w:abstractNum w:abstractNumId="12">
+  <w:abstractNum w:abstractNumId="16">
+    <w:nsid w:val="5C6C5CD1"/>
+    <w:multiLevelType w:val="multilevel"/>
+    <w:tmpl w:val="00BA28B2"/>
+    <w:lvl w:ilvl="0">
+      <w:start w:val="1"/>
+      <w:numFmt w:val="bullet"/>
+      <w:lvlText w:val="●"/>
+      <w:lvlJc w:val="left"/>
+      <w:pPr>
+        <w:ind w:left="360" w:firstLine="0"/>
+      </w:pPr>
+      <w:rPr>
+        <w:rFonts w:ascii="Arial" w:eastAsia="Arial" w:hAnsi="Arial" w:cs="Arial"/>
+      </w:rPr>
+    </w:lvl>
+    <w:lvl w:ilvl="1">
+      <w:start w:val="1"/>
+      <w:numFmt w:val="bullet"/>
+      <w:lvlText w:val="o"/>
+      <w:lvlJc w:val="left"/>
+      <w:pPr>
+        <w:ind w:left="1080" w:firstLine="720"/>
+      </w:pPr>
+      <w:rPr>
+        <w:rFonts w:ascii="Arial" w:eastAsia="Arial" w:hAnsi="Arial" w:cs="Arial"/>
+      </w:rPr>
+    </w:lvl>
+    <w:lvl w:ilvl="2">
+      <w:start w:val="1"/>
+      <w:numFmt w:val="bullet"/>
+      <w:lvlText w:val="▪"/>
+      <w:lvlJc w:val="left"/>
+      <w:pPr>
+        <w:ind w:left="1800" w:firstLine="1440"/>
+      </w:pPr>
+      <w:rPr>
+        <w:rFonts w:ascii="Arial" w:eastAsia="Arial" w:hAnsi="Arial" w:cs="Arial"/>
+      </w:rPr>
+    </w:lvl>
+    <w:lvl w:ilvl="3">
+      <w:start w:val="1"/>
+      <w:numFmt w:val="bullet"/>
+      <w:lvlText w:val="●"/>
+      <w:lvlJc w:val="left"/>
+      <w:pPr>
+        <w:ind w:left="2520" w:firstLine="2160"/>
+      </w:pPr>
+      <w:rPr>
+        <w:rFonts w:ascii="Arial" w:eastAsia="Arial" w:hAnsi="Arial" w:cs="Arial"/>
+      </w:rPr>
+    </w:lvl>
+    <w:lvl w:ilvl="4">
+      <w:start w:val="1"/>
+      <w:numFmt w:val="bullet"/>
+      <w:lvlText w:val="o"/>
+      <w:lvlJc w:val="left"/>
+      <w:pPr>
+        <w:ind w:left="3240" w:firstLine="2880"/>
+      </w:pPr>
+      <w:rPr>
+        <w:rFonts w:ascii="Arial" w:eastAsia="Arial" w:hAnsi="Arial" w:cs="Arial"/>
+      </w:rPr>
+    </w:lvl>
+    <w:lvl w:ilvl="5">
+      <w:start w:val="1"/>
+      <w:numFmt w:val="bullet"/>
+      <w:lvlText w:val="▪"/>
+      <w:lvlJc w:val="left"/>
+      <w:pPr>
+        <w:ind w:left="3960" w:firstLine="3600"/>
+      </w:pPr>
+      <w:rPr>
+        <w:rFonts w:ascii="Arial" w:eastAsia="Arial" w:hAnsi="Arial" w:cs="Arial"/>
+      </w:rPr>
+    </w:lvl>
+    <w:lvl w:ilvl="6">
+      <w:start w:val="1"/>
+      <w:numFmt w:val="bullet"/>
+      <w:lvlText w:val="●"/>
+      <w:lvlJc w:val="left"/>
+      <w:pPr>
+        <w:ind w:left="4680" w:firstLine="4320"/>
+      </w:pPr>
+      <w:rPr>
+        <w:rFonts w:ascii="Arial" w:eastAsia="Arial" w:hAnsi="Arial" w:cs="Arial"/>
+      </w:rPr>
+    </w:lvl>
+    <w:lvl w:ilvl="7">
+      <w:start w:val="1"/>
+      <w:numFmt w:val="bullet"/>
+      <w:lvlText w:val="o"/>
+      <w:lvlJc w:val="left"/>
+      <w:pPr>
+        <w:ind w:left="5400" w:firstLine="5040"/>
+      </w:pPr>
+      <w:rPr>
+        <w:rFonts w:ascii="Arial" w:eastAsia="Arial" w:hAnsi="Arial" w:cs="Arial"/>
+      </w:rPr>
+    </w:lvl>
+    <w:lvl w:ilvl="8">
+      <w:start w:val="1"/>
+      <w:numFmt w:val="bullet"/>
+      <w:lvlText w:val="▪"/>
+      <w:lvlJc w:val="left"/>
+      <w:pPr>
+        <w:ind w:left="6120" w:firstLine="5760"/>
+      </w:pPr>
+      <w:rPr>
+        <w:rFonts w:ascii="Arial" w:eastAsia="Arial" w:hAnsi="Arial" w:cs="Arial"/>
+      </w:rPr>
+    </w:lvl>
+  </w:abstractNum>
+  <w:abstractNum w:abstractNumId="17">
     <w:nsid w:val="5DCE71A8"/>
     <w:multiLevelType w:val="hybridMultilevel"/>
     <w:tmpl w:val="049C39AA"/>
@@ -2230,7 +3275,120 @@
       </w:rPr>
     </w:lvl>
   </w:abstractNum>
-  <w:abstractNum w:abstractNumId="13">
+  <w:abstractNum w:abstractNumId="18">
+    <w:nsid w:val="5EF41469"/>
+    <w:multiLevelType w:val="multilevel"/>
+    <w:tmpl w:val="7BC0D53C"/>
+    <w:lvl w:ilvl="0">
+      <w:start w:val="1"/>
+      <w:numFmt w:val="bullet"/>
+      <w:lvlText w:val="●"/>
+      <w:lvlJc w:val="left"/>
+      <w:pPr>
+        <w:ind w:left="360" w:firstLine="0"/>
+      </w:pPr>
+      <w:rPr>
+        <w:rFonts w:ascii="Arial" w:eastAsia="Arial" w:hAnsi="Arial" w:cs="Arial"/>
+      </w:rPr>
+    </w:lvl>
+    <w:lvl w:ilvl="1">
+      <w:start w:val="1"/>
+      <w:numFmt w:val="bullet"/>
+      <w:lvlText w:val="o"/>
+      <w:lvlJc w:val="left"/>
+      <w:pPr>
+        <w:ind w:left="1080" w:firstLine="720"/>
+      </w:pPr>
+      <w:rPr>
+        <w:rFonts w:ascii="Arial" w:eastAsia="Arial" w:hAnsi="Arial" w:cs="Arial"/>
+      </w:rPr>
+    </w:lvl>
+    <w:lvl w:ilvl="2">
+      <w:start w:val="1"/>
+      <w:numFmt w:val="bullet"/>
+      <w:lvlText w:val="▪"/>
+      <w:lvlJc w:val="left"/>
+      <w:pPr>
+        <w:ind w:left="1800" w:firstLine="1440"/>
+      </w:pPr>
+      <w:rPr>
+        <w:rFonts w:ascii="Arial" w:eastAsia="Arial" w:hAnsi="Arial" w:cs="Arial"/>
+      </w:rPr>
+    </w:lvl>
+    <w:lvl w:ilvl="3">
+      <w:start w:val="1"/>
+      <w:numFmt w:val="bullet"/>
+      <w:lvlText w:val="●"/>
+      <w:lvlJc w:val="left"/>
+      <w:pPr>
+        <w:ind w:left="2520" w:firstLine="2160"/>
+      </w:pPr>
+      <w:rPr>
+        <w:rFonts w:ascii="Arial" w:eastAsia="Arial" w:hAnsi="Arial" w:cs="Arial"/>
+      </w:rPr>
+    </w:lvl>
+    <w:lvl w:ilvl="4">
+      <w:start w:val="1"/>
+      <w:numFmt w:val="bullet"/>
+      <w:lvlText w:val="o"/>
+      <w:lvlJc w:val="left"/>
+      <w:pPr>
+        <w:ind w:left="3240" w:firstLine="2880"/>
+      </w:pPr>
+      <w:rPr>
+        <w:rFonts w:ascii="Arial" w:eastAsia="Arial" w:hAnsi="Arial" w:cs="Arial"/>
+      </w:rPr>
+    </w:lvl>
+    <w:lvl w:ilvl="5">
+      <w:start w:val="1"/>
+      <w:numFmt w:val="bullet"/>
+      <w:lvlText w:val="▪"/>
+      <w:lvlJc w:val="left"/>
+      <w:pPr>
+        <w:ind w:left="3960" w:firstLine="3600"/>
+      </w:pPr>
+      <w:rPr>
+        <w:rFonts w:ascii="Arial" w:eastAsia="Arial" w:hAnsi="Arial" w:cs="Arial"/>
+      </w:rPr>
+    </w:lvl>
+    <w:lvl w:ilvl="6">
+      <w:start w:val="1"/>
+      <w:numFmt w:val="bullet"/>
+      <w:lvlText w:val="●"/>
+      <w:lvlJc w:val="left"/>
+      <w:pPr>
+        <w:ind w:left="4680" w:firstLine="4320"/>
+      </w:pPr>
+      <w:rPr>
+        <w:rFonts w:ascii="Arial" w:eastAsia="Arial" w:hAnsi="Arial" w:cs="Arial"/>
+      </w:rPr>
+    </w:lvl>
+    <w:lvl w:ilvl="7">
+      <w:start w:val="1"/>
+      <w:numFmt w:val="bullet"/>
+      <w:lvlText w:val="o"/>
+      <w:lvlJc w:val="left"/>
+      <w:pPr>
+        <w:ind w:left="5400" w:firstLine="5040"/>
+      </w:pPr>
+      <w:rPr>
+        <w:rFonts w:ascii="Arial" w:eastAsia="Arial" w:hAnsi="Arial" w:cs="Arial"/>
+      </w:rPr>
+    </w:lvl>
+    <w:lvl w:ilvl="8">
+      <w:start w:val="1"/>
+      <w:numFmt w:val="bullet"/>
+      <w:lvlText w:val="▪"/>
+      <w:lvlJc w:val="left"/>
+      <w:pPr>
+        <w:ind w:left="6120" w:firstLine="5760"/>
+      </w:pPr>
+      <w:rPr>
+        <w:rFonts w:ascii="Arial" w:eastAsia="Arial" w:hAnsi="Arial" w:cs="Arial"/>
+      </w:rPr>
+    </w:lvl>
+  </w:abstractNum>
+  <w:abstractNum w:abstractNumId="19">
     <w:nsid w:val="64F0208F"/>
     <w:multiLevelType w:val="hybridMultilevel"/>
     <w:tmpl w:val="58121754"/>
@@ -2343,7 +3501,7 @@
       </w:rPr>
     </w:lvl>
   </w:abstractNum>
-  <w:abstractNum w:abstractNumId="14">
+  <w:abstractNum w:abstractNumId="20">
     <w:nsid w:val="67DC2013"/>
     <w:multiLevelType w:val="hybridMultilevel"/>
     <w:tmpl w:val="4F0875A6"/>
@@ -2456,50 +3614,184 @@
       </w:rPr>
     </w:lvl>
   </w:abstractNum>
+  <w:abstractNum w:abstractNumId="21">
+    <w:nsid w:val="6F88059A"/>
+    <w:multiLevelType w:val="multilevel"/>
+    <w:tmpl w:val="16B2208A"/>
+    <w:lvl w:ilvl="0">
+      <w:start w:val="1"/>
+      <w:numFmt w:val="bullet"/>
+      <w:lvlText w:val="●"/>
+      <w:lvlJc w:val="left"/>
+      <w:pPr>
+        <w:ind w:left="360" w:firstLine="0"/>
+      </w:pPr>
+      <w:rPr>
+        <w:rFonts w:ascii="Arial" w:eastAsia="Arial" w:hAnsi="Arial" w:cs="Arial"/>
+      </w:rPr>
+    </w:lvl>
+    <w:lvl w:ilvl="1">
+      <w:start w:val="1"/>
+      <w:numFmt w:val="bullet"/>
+      <w:lvlText w:val="o"/>
+      <w:lvlJc w:val="left"/>
+      <w:pPr>
+        <w:ind w:left="1080" w:firstLine="720"/>
+      </w:pPr>
+      <w:rPr>
+        <w:rFonts w:ascii="Arial" w:eastAsia="Arial" w:hAnsi="Arial" w:cs="Arial"/>
+      </w:rPr>
+    </w:lvl>
+    <w:lvl w:ilvl="2">
+      <w:start w:val="1"/>
+      <w:numFmt w:val="bullet"/>
+      <w:lvlText w:val="▪"/>
+      <w:lvlJc w:val="left"/>
+      <w:pPr>
+        <w:ind w:left="1800" w:firstLine="1440"/>
+      </w:pPr>
+      <w:rPr>
+        <w:rFonts w:ascii="Arial" w:eastAsia="Arial" w:hAnsi="Arial" w:cs="Arial"/>
+      </w:rPr>
+    </w:lvl>
+    <w:lvl w:ilvl="3">
+      <w:start w:val="1"/>
+      <w:numFmt w:val="bullet"/>
+      <w:lvlText w:val="●"/>
+      <w:lvlJc w:val="left"/>
+      <w:pPr>
+        <w:ind w:left="2520" w:firstLine="2160"/>
+      </w:pPr>
+      <w:rPr>
+        <w:rFonts w:ascii="Arial" w:eastAsia="Arial" w:hAnsi="Arial" w:cs="Arial"/>
+      </w:rPr>
+    </w:lvl>
+    <w:lvl w:ilvl="4">
+      <w:start w:val="1"/>
+      <w:numFmt w:val="bullet"/>
+      <w:lvlText w:val="o"/>
+      <w:lvlJc w:val="left"/>
+      <w:pPr>
+        <w:ind w:left="3240" w:firstLine="2880"/>
+      </w:pPr>
+      <w:rPr>
+        <w:rFonts w:ascii="Arial" w:eastAsia="Arial" w:hAnsi="Arial" w:cs="Arial"/>
+      </w:rPr>
+    </w:lvl>
+    <w:lvl w:ilvl="5">
+      <w:start w:val="1"/>
+      <w:numFmt w:val="bullet"/>
+      <w:lvlText w:val="▪"/>
+      <w:lvlJc w:val="left"/>
+      <w:pPr>
+        <w:ind w:left="3960" w:firstLine="3600"/>
+      </w:pPr>
+      <w:rPr>
+        <w:rFonts w:ascii="Arial" w:eastAsia="Arial" w:hAnsi="Arial" w:cs="Arial"/>
+      </w:rPr>
+    </w:lvl>
+    <w:lvl w:ilvl="6">
+      <w:start w:val="1"/>
+      <w:numFmt w:val="bullet"/>
+      <w:lvlText w:val="●"/>
+      <w:lvlJc w:val="left"/>
+      <w:pPr>
+        <w:ind w:left="4680" w:firstLine="4320"/>
+      </w:pPr>
+      <w:rPr>
+        <w:rFonts w:ascii="Arial" w:eastAsia="Arial" w:hAnsi="Arial" w:cs="Arial"/>
+      </w:rPr>
+    </w:lvl>
+    <w:lvl w:ilvl="7">
+      <w:start w:val="1"/>
+      <w:numFmt w:val="bullet"/>
+      <w:lvlText w:val="o"/>
+      <w:lvlJc w:val="left"/>
+      <w:pPr>
+        <w:ind w:left="5400" w:firstLine="5040"/>
+      </w:pPr>
+      <w:rPr>
+        <w:rFonts w:ascii="Arial" w:eastAsia="Arial" w:hAnsi="Arial" w:cs="Arial"/>
+      </w:rPr>
+    </w:lvl>
+    <w:lvl w:ilvl="8">
+      <w:start w:val="1"/>
+      <w:numFmt w:val="bullet"/>
+      <w:lvlText w:val="▪"/>
+      <w:lvlJc w:val="left"/>
+      <w:pPr>
+        <w:ind w:left="6120" w:firstLine="5760"/>
+      </w:pPr>
+      <w:rPr>
+        <w:rFonts w:ascii="Arial" w:eastAsia="Arial" w:hAnsi="Arial" w:cs="Arial"/>
+      </w:rPr>
+    </w:lvl>
+  </w:abstractNum>
   <w:num w:numId="1">
-    <w:abstractNumId w:val="12"/>
+    <w:abstractNumId w:val="17"/>
   </w:num>
   <w:num w:numId="2">
+    <w:abstractNumId w:val="6"/>
+  </w:num>
+  <w:num w:numId="3">
     <w:abstractNumId w:val="5"/>
   </w:num>
-  <w:num w:numId="3">
+  <w:num w:numId="4">
+    <w:abstractNumId w:val="15"/>
+  </w:num>
+  <w:num w:numId="5">
     <w:abstractNumId w:val="4"/>
   </w:num>
-  <w:num w:numId="4">
+  <w:num w:numId="6">
+    <w:abstractNumId w:val="20"/>
+  </w:num>
+  <w:num w:numId="7">
+    <w:abstractNumId w:val="9"/>
+  </w:num>
+  <w:num w:numId="8">
+    <w:abstractNumId w:val="1"/>
+  </w:num>
+  <w:num w:numId="9">
+    <w:abstractNumId w:val="13"/>
+  </w:num>
+  <w:num w:numId="10">
+    <w:abstractNumId w:val="8"/>
+  </w:num>
+  <w:num w:numId="11">
+    <w:abstractNumId w:val="3"/>
+  </w:num>
+  <w:num w:numId="12">
+    <w:abstractNumId w:val="19"/>
+  </w:num>
+  <w:num w:numId="13">
+    <w:abstractNumId w:val="10"/>
+  </w:num>
+  <w:num w:numId="14">
+    <w:abstractNumId w:val="2"/>
+  </w:num>
+  <w:num w:numId="15">
+    <w:abstractNumId w:val="14"/>
+  </w:num>
+  <w:num w:numId="16">
+    <w:abstractNumId w:val="7"/>
+  </w:num>
+  <w:num w:numId="17">
+    <w:abstractNumId w:val="21"/>
+  </w:num>
+  <w:num w:numId="18">
+    <w:abstractNumId w:val="16"/>
+  </w:num>
+  <w:num w:numId="19">
+    <w:abstractNumId w:val="18"/>
+  </w:num>
+  <w:num w:numId="20">
+    <w:abstractNumId w:val="0"/>
+  </w:num>
+  <w:num w:numId="21">
     <w:abstractNumId w:val="11"/>
   </w:num>
-  <w:num w:numId="5">
-    <w:abstractNumId w:val="3"/>
-  </w:num>
-  <w:num w:numId="6">
-    <w:abstractNumId w:val="14"/>
-  </w:num>
-  <w:num w:numId="7">
-    <w:abstractNumId w:val="7"/>
-  </w:num>
-  <w:num w:numId="8">
-    <w:abstractNumId w:val="0"/>
-  </w:num>
-  <w:num w:numId="9">
-    <w:abstractNumId w:val="9"/>
-  </w:num>
-  <w:num w:numId="10">
-    <w:abstractNumId w:val="6"/>
-  </w:num>
-  <w:num w:numId="11">
-    <w:abstractNumId w:val="2"/>
-  </w:num>
-  <w:num w:numId="12">
-    <w:abstractNumId w:val="13"/>
-  </w:num>
-  <w:num w:numId="13">
-    <w:abstractNumId w:val="8"/>
-  </w:num>
-  <w:num w:numId="14">
-    <w:abstractNumId w:val="1"/>
-  </w:num>
-  <w:num w:numId="15">
-    <w:abstractNumId w:val="10"/>
+  <w:num w:numId="22">
+    <w:abstractNumId w:val="12"/>
   </w:num>
 </w:numbering>
 </file>
@@ -2523,8 +3815,8 @@
   </w:docDefaults>
   <w:latentStyles w:defLockedState="0" w:defUIPriority="99" w:defSemiHidden="1" w:defUnhideWhenUsed="1" w:defQFormat="0" w:count="267">
     <w:lsdException w:name="Normal" w:semiHidden="0" w:uiPriority="0" w:unhideWhenUsed="0" w:qFormat="1"/>
-    <w:lsdException w:name="heading 1" w:semiHidden="0" w:uiPriority="9" w:unhideWhenUsed="0" w:qFormat="1"/>
-    <w:lsdException w:name="heading 2" w:uiPriority="9" w:qFormat="1"/>
+    <w:lsdException w:name="heading 1" w:semiHidden="0" w:uiPriority="0" w:unhideWhenUsed="0" w:qFormat="1"/>
+    <w:lsdException w:name="heading 2" w:uiPriority="0" w:qFormat="1"/>
     <w:lsdException w:name="heading 3" w:uiPriority="9" w:qFormat="1"/>
     <w:lsdException w:name="heading 4" w:uiPriority="9" w:qFormat="1"/>
     <w:lsdException w:name="heading 5" w:uiPriority="9" w:qFormat="1"/>
@@ -2665,6 +3957,46 @@
     <w:qFormat/>
     <w:rsid w:val="00FE138A"/>
   </w:style>
+  <w:style w:type="paragraph" w:styleId="Ttulo1">
+    <w:name w:val="heading 1"/>
+    <w:basedOn w:val="normal0"/>
+    <w:next w:val="normal0"/>
+    <w:link w:val="Ttulo1Car"/>
+    <w:rsid w:val="00BB4D6F"/>
+    <w:pPr>
+      <w:keepNext/>
+      <w:keepLines/>
+      <w:spacing w:before="480" w:after="0"/>
+      <w:outlineLvl w:val="0"/>
+    </w:pPr>
+    <w:rPr>
+      <w:rFonts w:ascii="Cambria" w:eastAsia="Cambria" w:hAnsi="Cambria" w:cs="Cambria"/>
+      <w:b/>
+      <w:color w:val="366091"/>
+      <w:sz w:val="28"/>
+      <w:szCs w:val="28"/>
+    </w:rPr>
+  </w:style>
+  <w:style w:type="paragraph" w:styleId="Ttulo2">
+    <w:name w:val="heading 2"/>
+    <w:basedOn w:val="normal0"/>
+    <w:next w:val="normal0"/>
+    <w:link w:val="Ttulo2Car"/>
+    <w:rsid w:val="00BB4D6F"/>
+    <w:pPr>
+      <w:keepNext/>
+      <w:keepLines/>
+      <w:spacing w:before="200" w:after="0"/>
+      <w:outlineLvl w:val="1"/>
+    </w:pPr>
+    <w:rPr>
+      <w:rFonts w:ascii="Cambria" w:eastAsia="Cambria" w:hAnsi="Cambria" w:cs="Cambria"/>
+      <w:b/>
+      <w:color w:val="4F81BD"/>
+      <w:sz w:val="26"/>
+      <w:szCs w:val="26"/>
+    </w:rPr>
+  </w:style>
   <w:style w:type="character" w:default="1" w:styleId="Fuentedeprrafopredeter">
     <w:name w:val="Default Paragraph Font"/>
     <w:uiPriority w:val="1"/>
@@ -2732,6 +4064,43 @@
       <w:rFonts w:ascii="Tahoma" w:hAnsi="Tahoma" w:cs="Tahoma"/>
       <w:sz w:val="16"/>
       <w:szCs w:val="16"/>
+    </w:rPr>
+  </w:style>
+  <w:style w:type="character" w:customStyle="1" w:styleId="Ttulo1Car">
+    <w:name w:val="Título 1 Car"/>
+    <w:basedOn w:val="Fuentedeprrafopredeter"/>
+    <w:link w:val="Ttulo1"/>
+    <w:rsid w:val="00BB4D6F"/>
+    <w:rPr>
+      <w:rFonts w:ascii="Cambria" w:eastAsia="Cambria" w:hAnsi="Cambria" w:cs="Cambria"/>
+      <w:b/>
+      <w:color w:val="366091"/>
+      <w:sz w:val="28"/>
+      <w:szCs w:val="28"/>
+      <w:lang w:eastAsia="es-AR"/>
+    </w:rPr>
+  </w:style>
+  <w:style w:type="character" w:customStyle="1" w:styleId="Ttulo2Car">
+    <w:name w:val="Título 2 Car"/>
+    <w:basedOn w:val="Fuentedeprrafopredeter"/>
+    <w:link w:val="Ttulo2"/>
+    <w:rsid w:val="00BB4D6F"/>
+    <w:rPr>
+      <w:rFonts w:ascii="Cambria" w:eastAsia="Cambria" w:hAnsi="Cambria" w:cs="Cambria"/>
+      <w:b/>
+      <w:color w:val="4F81BD"/>
+      <w:sz w:val="26"/>
+      <w:szCs w:val="26"/>
+      <w:lang w:eastAsia="es-AR"/>
+    </w:rPr>
+  </w:style>
+  <w:style w:type="paragraph" w:customStyle="1" w:styleId="normal0">
+    <w:name w:val="normal"/>
+    <w:rsid w:val="00BB4D6F"/>
+    <w:rPr>
+      <w:rFonts w:ascii="Calibri" w:eastAsia="Calibri" w:hAnsi="Calibri" w:cs="Calibri"/>
+      <w:color w:val="000000"/>
+      <w:lang w:eastAsia="es-AR"/>
     </w:rPr>
   </w:style>
 </w:styles>

</xml_diff>